<commit_message>
Started doc + test
</commit_message>
<xml_diff>
--- a/Szakdolgozat.docx
+++ b/Szakdolgozat.docx
@@ -6,8 +6,7 @@
       <w:pPr>
         <w:spacing w:after="30" w:line="240" w:lineRule="auto"/>
         <w:rPr>
-          <w:rFonts w:ascii="CMU Serif" w:eastAsia="Calibri" w:hAnsi="CMU Serif" w:cs="CMU Serif"/>
-          <w:noProof w:val="0"/>
+          <w:rFonts w:eastAsia="Calibri" w:cs="CMU Serif"/>
           <w:sz w:val="28"/>
           <w:szCs w:val="28"/>
           <w:lang w:val="hu-HU"/>
@@ -19,10 +18,9 @@
         <w:spacing w:after="30" w:line="240" w:lineRule="auto"/>
         <w:jc w:val="center"/>
         <w:rPr>
-          <w:rFonts w:ascii="CMU Serif" w:eastAsia="Calibri" w:hAnsi="CMU Serif" w:cs="CMU Serif"/>
+          <w:rFonts w:eastAsia="Calibri" w:cs="CMU Serif"/>
           <w:b/>
           <w:bCs/>
-          <w:noProof w:val="0"/>
           <w:sz w:val="28"/>
           <w:szCs w:val="28"/>
           <w:lang w:val="hu-HU"/>
@@ -61,7 +59,7 @@
                     </pic:cNvPicPr>
                   </pic:nvPicPr>
                   <pic:blipFill>
-                    <a:blip r:embed="rId5" cstate="print">
+                    <a:blip r:embed="rId8" cstate="print">
                       <a:extLst>
                         <a:ext uri="{28A0092B-C50C-407E-A947-70E740481C1C}">
                           <a14:useLocalDpi xmlns:a14="http://schemas.microsoft.com/office/drawing/2010/main" val="0"/>
@@ -96,10 +94,9 @@
       </w:r>
       <w:r>
         <w:rPr>
-          <w:rFonts w:ascii="CMU Serif" w:eastAsia="Calibri" w:hAnsi="CMU Serif" w:cs="CMU Serif"/>
+          <w:rFonts w:eastAsia="Calibri" w:cs="CMU Serif"/>
           <w:b/>
           <w:bCs/>
-          <w:noProof w:val="0"/>
           <w:sz w:val="32"/>
           <w:szCs w:val="32"/>
           <w:lang w:val="hu-HU"/>
@@ -112,8 +109,7 @@
         <w:spacing w:after="30" w:line="240" w:lineRule="auto"/>
         <w:jc w:val="center"/>
         <w:rPr>
-          <w:rFonts w:ascii="CMU Serif" w:eastAsia="Calibri" w:hAnsi="CMU Serif" w:cs="CMU Serif"/>
-          <w:noProof w:val="0"/>
+          <w:rFonts w:eastAsia="Calibri" w:cs="CMU Serif"/>
           <w:sz w:val="28"/>
           <w:szCs w:val="28"/>
           <w:lang w:val="hu-HU"/>
@@ -121,8 +117,7 @@
       </w:pPr>
       <w:r>
         <w:rPr>
-          <w:rFonts w:ascii="CMU Serif" w:eastAsia="Calibri" w:hAnsi="CMU Serif" w:cs="CMU Serif"/>
-          <w:noProof w:val="0"/>
+          <w:rFonts w:eastAsia="Calibri" w:cs="CMU Serif"/>
           <w:sz w:val="28"/>
           <w:szCs w:val="28"/>
           <w:lang w:val="hu-HU"/>
@@ -135,8 +130,7 @@
         <w:spacing w:after="30" w:line="240" w:lineRule="auto"/>
         <w:jc w:val="center"/>
         <w:rPr>
-          <w:rFonts w:ascii="CMU Serif" w:eastAsia="Calibri" w:hAnsi="CMU Serif" w:cs="CMU Serif"/>
-          <w:noProof w:val="0"/>
+          <w:rFonts w:eastAsia="Calibri" w:cs="CMU Serif"/>
           <w:sz w:val="28"/>
           <w:szCs w:val="28"/>
           <w:lang w:val="hu-HU"/>
@@ -144,8 +138,7 @@
       </w:pPr>
       <w:r>
         <w:rPr>
-          <w:rFonts w:ascii="CMU Serif" w:eastAsia="Calibri" w:hAnsi="CMU Serif" w:cs="CMU Serif"/>
-          <w:noProof w:val="0"/>
+          <w:rFonts w:eastAsia="Calibri" w:cs="CMU Serif"/>
           <w:sz w:val="28"/>
           <w:szCs w:val="28"/>
           <w:lang w:val="hu-HU"/>
@@ -155,8 +148,7 @@
       <w:bookmarkStart w:id="0" w:name="_Hlk38039683"/>
       <w:r>
         <w:rPr>
-          <w:rFonts w:ascii="CMU Serif" w:eastAsia="Calibri" w:hAnsi="CMU Serif" w:cs="CMU Serif"/>
-          <w:noProof w:val="0"/>
+          <w:rFonts w:eastAsia="Calibri" w:cs="CMU Serif"/>
           <w:sz w:val="28"/>
           <w:szCs w:val="28"/>
           <w:lang w:val="hu-HU"/>
@@ -166,8 +158,7 @@
       <w:bookmarkEnd w:id="0"/>
       <w:r>
         <w:rPr>
-          <w:rFonts w:ascii="CMU Serif" w:eastAsia="Calibri" w:hAnsi="CMU Serif" w:cs="CMU Serif"/>
-          <w:noProof w:val="0"/>
+          <w:rFonts w:eastAsia="Calibri" w:cs="CMU Serif"/>
           <w:sz w:val="28"/>
           <w:szCs w:val="28"/>
           <w:lang w:val="hu-HU"/>
@@ -180,8 +171,7 @@
         <w:spacing w:after="30" w:line="240" w:lineRule="auto"/>
         <w:jc w:val="center"/>
         <w:rPr>
-          <w:rFonts w:ascii="CMU Serif" w:eastAsia="Calibri" w:hAnsi="CMU Serif" w:cs="CMU Serif"/>
-          <w:noProof w:val="0"/>
+          <w:rFonts w:eastAsia="Calibri" w:cs="CMU Serif"/>
           <w:sz w:val="28"/>
           <w:szCs w:val="28"/>
           <w:lang w:val="hu-HU"/>
@@ -193,8 +183,7 @@
         <w:spacing w:after="30" w:line="240" w:lineRule="auto"/>
         <w:jc w:val="center"/>
         <w:rPr>
-          <w:rFonts w:ascii="CMU Serif" w:eastAsia="Calibri" w:hAnsi="CMU Serif" w:cs="CMU Serif"/>
-          <w:noProof w:val="0"/>
+          <w:rFonts w:eastAsia="Calibri" w:cs="CMU Serif"/>
           <w:sz w:val="28"/>
           <w:szCs w:val="28"/>
           <w:lang w:val="hu-HU"/>
@@ -205,8 +194,7 @@
       <w:pPr>
         <w:spacing w:after="30" w:line="240" w:lineRule="auto"/>
         <w:rPr>
-          <w:rFonts w:ascii="CMU Serif" w:eastAsia="Calibri" w:hAnsi="CMU Serif" w:cs="CMU Serif"/>
-          <w:noProof w:val="0"/>
+          <w:rFonts w:eastAsia="Calibri" w:cs="CMU Serif"/>
           <w:sz w:val="28"/>
           <w:szCs w:val="28"/>
           <w:lang w:val="hu-HU"/>
@@ -274,10 +262,9 @@
                             </w:pPr>
                             <w:r>
                               <w:rPr>
-                                <w:rFonts w:ascii="CMU Serif" w:eastAsia="Calibri" w:hAnsi="CMU Serif" w:cs="CMU Serif"/>
+                                <w:rFonts w:eastAsia="Calibri" w:cs="CMU Serif"/>
                                 <w:b/>
                                 <w:bCs/>
-                                <w:noProof w:val="0"/>
                                 <w:sz w:val="38"/>
                                 <w:szCs w:val="38"/>
                                 <w:lang w:val="hu-HU"/>
@@ -305,7 +292,7 @@
                 <v:stroke joinstyle="miter"/>
                 <v:path gradientshapeok="t" o:connecttype="rect"/>
               </v:shapetype>
-              <v:shape id="Text Box 3" o:spid="_x0000_s1026" type="#_x0000_t202" style="position:absolute;margin-left:0;margin-top:23.4pt;width:439.8pt;height:95.4pt;z-index:251659264;visibility:visible;mso-wrap-style:square;mso-wrap-distance-left:9pt;mso-wrap-distance-top:0;mso-wrap-distance-right:9pt;mso-wrap-distance-bottom:0;mso-position-horizontal:center;mso-position-horizontal-relative:margin;mso-position-vertical:absolute;mso-position-vertical-relative:text;v-text-anchor:top" o:gfxdata="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" fillcolor="white [3201]" stroked="f" strokeweight=".5pt">
+              <v:shape id="Text Box 3" o:spid="_x0000_s1026" type="#_x0000_t202" style="position:absolute;left:0;text-align:left;margin-left:0;margin-top:23.4pt;width:439.8pt;height:95.4pt;z-index:251659264;visibility:visible;mso-wrap-style:square;mso-wrap-distance-left:9pt;mso-wrap-distance-top:0;mso-wrap-distance-right:9pt;mso-wrap-distance-bottom:0;mso-position-horizontal:center;mso-position-horizontal-relative:margin;mso-position-vertical:absolute;mso-position-vertical-relative:text;v-text-anchor:top" o:gfxdata="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" fillcolor="white [3201]" stroked="f" strokeweight=".5pt">
                 <v:textbox>
                   <w:txbxContent>
                     <w:p>
@@ -321,10 +308,9 @@
                       </w:pPr>
                       <w:r>
                         <w:rPr>
-                          <w:rFonts w:ascii="CMU Serif" w:eastAsia="Calibri" w:hAnsi="CMU Serif" w:cs="CMU Serif"/>
+                          <w:rFonts w:eastAsia="Calibri" w:cs="CMU Serif"/>
                           <w:b/>
                           <w:bCs/>
-                          <w:noProof w:val="0"/>
                           <w:sz w:val="38"/>
                           <w:szCs w:val="38"/>
                           <w:lang w:val="hu-HU"/>
@@ -393,7 +379,7 @@
                               <w:spacing w:after="30" w:line="240" w:lineRule="auto"/>
                               <w:jc w:val="center"/>
                               <w:rPr>
-                                <w:rFonts w:ascii="CMU Serif" w:hAnsi="CMU Serif" w:cs="CMU Serif"/>
+                                <w:rFonts w:cs="CMU Serif"/>
                                 <w:sz w:val="28"/>
                                 <w:szCs w:val="28"/>
                                 <w:lang w:val="hu-HU"/>
@@ -401,7 +387,7 @@
                             </w:pPr>
                             <w:r>
                               <w:rPr>
-                                <w:rFonts w:ascii="CMU Serif" w:hAnsi="CMU Serif" w:cs="CMU Serif"/>
+                                <w:rFonts w:cs="CMU Serif"/>
                                 <w:sz w:val="28"/>
                                 <w:szCs w:val="28"/>
                                 <w:lang w:val="hu-HU"/>
@@ -414,7 +400,7 @@
                               <w:spacing w:after="30" w:line="240" w:lineRule="auto"/>
                               <w:jc w:val="center"/>
                               <w:rPr>
-                                <w:rFonts w:ascii="CMU Serif" w:hAnsi="CMU Serif" w:cs="CMU Serif"/>
+                                <w:rFonts w:cs="CMU Serif"/>
                                 <w:sz w:val="28"/>
                                 <w:szCs w:val="28"/>
                                 <w:lang w:val="hu-HU"/>
@@ -426,7 +412,7 @@
                               <w:spacing w:after="30" w:line="240" w:lineRule="auto"/>
                               <w:jc w:val="center"/>
                               <w:rPr>
-                                <w:rFonts w:ascii="CMU Serif" w:hAnsi="CMU Serif" w:cs="CMU Serif"/>
+                                <w:rFonts w:cs="CMU Serif"/>
                                 <w:sz w:val="28"/>
                                 <w:szCs w:val="28"/>
                                 <w:lang w:val="hu-HU"/>
@@ -434,7 +420,7 @@
                             </w:pPr>
                             <w:r>
                               <w:rPr>
-                                <w:rFonts w:ascii="CMU Serif" w:hAnsi="CMU Serif" w:cs="CMU Serif"/>
+                                <w:rFonts w:cs="CMU Serif"/>
                                 <w:sz w:val="28"/>
                                 <w:szCs w:val="28"/>
                                 <w:lang w:val="hu-HU"/>
@@ -447,7 +433,7 @@
                               <w:spacing w:after="30" w:line="240" w:lineRule="auto"/>
                               <w:jc w:val="center"/>
                               <w:rPr>
-                                <w:rFonts w:ascii="CMU Serif" w:hAnsi="CMU Serif" w:cs="CMU Serif"/>
+                                <w:rFonts w:cs="CMU Serif"/>
                                 <w:sz w:val="28"/>
                                 <w:szCs w:val="28"/>
                                 <w:lang w:val="hu-HU"/>
@@ -455,7 +441,7 @@
                             </w:pPr>
                             <w:r>
                               <w:rPr>
-                                <w:rFonts w:ascii="CMU Serif" w:hAnsi="CMU Serif" w:cs="CMU Serif"/>
+                                <w:rFonts w:cs="CMU Serif"/>
                                 <w:sz w:val="28"/>
                                 <w:szCs w:val="28"/>
                                 <w:lang w:val="hu-HU"/>
@@ -482,7 +468,7 @@
           </mc:Choice>
           <mc:Fallback>
             <w:pict>
-              <v:shape w14:anchorId="06E2E1EF" id="Text Box 6" o:spid="_x0000_s1027" type="#_x0000_t202" style="position:absolute;margin-left:195.35pt;margin-top:22.6pt;width:228pt;height:98.4pt;z-index:251662336;visibility:visible;mso-wrap-style:square;mso-width-percent:0;mso-wrap-distance-left:9pt;mso-wrap-distance-top:0;mso-wrap-distance-right:9pt;mso-wrap-distance-bottom:0;mso-position-horizontal:absolute;mso-position-horizontal-relative:margin;mso-position-vertical:absolute;mso-position-vertical-relative:text;mso-width-percent:0;mso-width-relative:margin;v-text-anchor:top" o:gfxdata="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" fillcolor="white [3201]" stroked="f" strokeweight=".5pt">
+              <v:shape w14:anchorId="06E2E1EF" id="Text Box 6" o:spid="_x0000_s1027" type="#_x0000_t202" style="position:absolute;left:0;text-align:left;margin-left:195.35pt;margin-top:22.6pt;width:228pt;height:98.4pt;z-index:251662336;visibility:visible;mso-wrap-style:square;mso-width-percent:0;mso-wrap-distance-left:9pt;mso-wrap-distance-top:0;mso-wrap-distance-right:9pt;mso-wrap-distance-bottom:0;mso-position-horizontal:absolute;mso-position-horizontal-relative:margin;mso-position-vertical:absolute;mso-position-vertical-relative:text;mso-width-percent:0;mso-width-relative:margin;v-text-anchor:top" o:gfxdata="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" fillcolor="white [3201]" stroked="f" strokeweight=".5pt">
                 <v:textbox>
                   <w:txbxContent>
                     <w:p>
@@ -490,7 +476,7 @@
                         <w:spacing w:after="30" w:line="240" w:lineRule="auto"/>
                         <w:jc w:val="center"/>
                         <w:rPr>
-                          <w:rFonts w:ascii="CMU Serif" w:hAnsi="CMU Serif" w:cs="CMU Serif"/>
+                          <w:rFonts w:cs="CMU Serif"/>
                           <w:sz w:val="28"/>
                           <w:szCs w:val="28"/>
                           <w:lang w:val="hu-HU"/>
@@ -498,7 +484,7 @@
                       </w:pPr>
                       <w:r>
                         <w:rPr>
-                          <w:rFonts w:ascii="CMU Serif" w:hAnsi="CMU Serif" w:cs="CMU Serif"/>
+                          <w:rFonts w:cs="CMU Serif"/>
                           <w:sz w:val="28"/>
                           <w:szCs w:val="28"/>
                           <w:lang w:val="hu-HU"/>
@@ -511,7 +497,7 @@
                         <w:spacing w:after="30" w:line="240" w:lineRule="auto"/>
                         <w:jc w:val="center"/>
                         <w:rPr>
-                          <w:rFonts w:ascii="CMU Serif" w:hAnsi="CMU Serif" w:cs="CMU Serif"/>
+                          <w:rFonts w:cs="CMU Serif"/>
                           <w:sz w:val="28"/>
                           <w:szCs w:val="28"/>
                           <w:lang w:val="hu-HU"/>
@@ -523,7 +509,7 @@
                         <w:spacing w:after="30" w:line="240" w:lineRule="auto"/>
                         <w:jc w:val="center"/>
                         <w:rPr>
-                          <w:rFonts w:ascii="CMU Serif" w:hAnsi="CMU Serif" w:cs="CMU Serif"/>
+                          <w:rFonts w:cs="CMU Serif"/>
                           <w:sz w:val="28"/>
                           <w:szCs w:val="28"/>
                           <w:lang w:val="hu-HU"/>
@@ -531,7 +517,7 @@
                       </w:pPr>
                       <w:r>
                         <w:rPr>
-                          <w:rFonts w:ascii="CMU Serif" w:hAnsi="CMU Serif" w:cs="CMU Serif"/>
+                          <w:rFonts w:cs="CMU Serif"/>
                           <w:sz w:val="28"/>
                           <w:szCs w:val="28"/>
                           <w:lang w:val="hu-HU"/>
@@ -544,7 +530,7 @@
                         <w:spacing w:after="30" w:line="240" w:lineRule="auto"/>
                         <w:jc w:val="center"/>
                         <w:rPr>
-                          <w:rFonts w:ascii="CMU Serif" w:hAnsi="CMU Serif" w:cs="CMU Serif"/>
+                          <w:rFonts w:cs="CMU Serif"/>
                           <w:sz w:val="28"/>
                           <w:szCs w:val="28"/>
                           <w:lang w:val="hu-HU"/>
@@ -552,7 +538,7 @@
                       </w:pPr>
                       <w:r>
                         <w:rPr>
-                          <w:rFonts w:ascii="CMU Serif" w:hAnsi="CMU Serif" w:cs="CMU Serif"/>
+                          <w:rFonts w:cs="CMU Serif"/>
                           <w:sz w:val="28"/>
                           <w:szCs w:val="28"/>
                           <w:lang w:val="hu-HU"/>
@@ -613,7 +599,7 @@
                               <w:spacing w:after="30" w:line="240" w:lineRule="auto"/>
                               <w:jc w:val="center"/>
                               <w:rPr>
-                                <w:rFonts w:ascii="CMU Serif" w:hAnsi="CMU Serif" w:cs="CMU Serif"/>
+                                <w:rFonts w:cs="CMU Serif"/>
                                 <w:sz w:val="28"/>
                                 <w:szCs w:val="28"/>
                                 <w:lang w:val="hu-HU"/>
@@ -621,7 +607,7 @@
                             </w:pPr>
                             <w:r>
                               <w:rPr>
-                                <w:rFonts w:ascii="CMU Serif" w:hAnsi="CMU Serif" w:cs="CMU Serif"/>
+                                <w:rFonts w:cs="CMU Serif"/>
                                 <w:sz w:val="28"/>
                                 <w:szCs w:val="28"/>
                                 <w:lang w:val="hu-HU"/>
@@ -634,7 +620,7 @@
                               <w:spacing w:after="30" w:line="240" w:lineRule="auto"/>
                               <w:jc w:val="center"/>
                               <w:rPr>
-                                <w:rFonts w:ascii="CMU Serif" w:hAnsi="CMU Serif" w:cs="CMU Serif"/>
+                                <w:rFonts w:cs="CMU Serif"/>
                                 <w:sz w:val="28"/>
                                 <w:szCs w:val="28"/>
                                 <w:lang w:val="hu-HU"/>
@@ -646,7 +632,7 @@
                               <w:spacing w:after="30" w:line="240" w:lineRule="auto"/>
                               <w:jc w:val="center"/>
                               <w:rPr>
-                                <w:rFonts w:ascii="CMU Serif" w:hAnsi="CMU Serif" w:cs="CMU Serif"/>
+                                <w:rFonts w:cs="CMU Serif"/>
                                 <w:sz w:val="28"/>
                                 <w:szCs w:val="28"/>
                                 <w:lang w:val="hu-HU"/>
@@ -654,7 +640,7 @@
                             </w:pPr>
                             <w:r>
                               <w:rPr>
-                                <w:rFonts w:ascii="CMU Serif" w:hAnsi="CMU Serif" w:cs="CMU Serif"/>
+                                <w:rFonts w:cs="CMU Serif"/>
                                 <w:sz w:val="28"/>
                                 <w:szCs w:val="28"/>
                                 <w:lang w:val="hu-HU"/>
@@ -667,7 +653,7 @@
                               <w:spacing w:after="30" w:line="240" w:lineRule="auto"/>
                               <w:jc w:val="center"/>
                               <w:rPr>
-                                <w:rFonts w:ascii="CMU Serif" w:hAnsi="CMU Serif" w:cs="CMU Serif"/>
+                                <w:rFonts w:cs="CMU Serif"/>
                                 <w:sz w:val="28"/>
                                 <w:szCs w:val="28"/>
                                 <w:lang w:val="hu-HU"/>
@@ -675,7 +661,7 @@
                             </w:pPr>
                             <w:r>
                               <w:rPr>
-                                <w:rFonts w:ascii="CMU Serif" w:hAnsi="CMU Serif" w:cs="CMU Serif"/>
+                                <w:rFonts w:cs="CMU Serif"/>
                                 <w:sz w:val="28"/>
                                 <w:szCs w:val="28"/>
                                 <w:lang w:val="hu-HU"/>
@@ -699,7 +685,7 @@
           </mc:Choice>
           <mc:Fallback>
             <w:pict>
-              <v:shape w14:anchorId="207B30DE" id="Text Box 4" o:spid="_x0000_s1028" type="#_x0000_t202" style="position:absolute;margin-left:0;margin-top:.75pt;width:169.2pt;height:98.4pt;z-index:251660288;visibility:visible;mso-wrap-style:square;mso-wrap-distance-left:9pt;mso-wrap-distance-top:0;mso-wrap-distance-right:9pt;mso-wrap-distance-bottom:0;mso-position-horizontal:left;mso-position-horizontal-relative:margin;mso-position-vertical:absolute;mso-position-vertical-relative:text;v-text-anchor:top" o:gfxdata="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" fillcolor="white [3201]" stroked="f" strokeweight=".5pt">
+              <v:shape w14:anchorId="207B30DE" id="Text Box 4" o:spid="_x0000_s1028" type="#_x0000_t202" style="position:absolute;left:0;text-align:left;margin-left:0;margin-top:.75pt;width:169.2pt;height:98.4pt;z-index:251660288;visibility:visible;mso-wrap-style:square;mso-wrap-distance-left:9pt;mso-wrap-distance-top:0;mso-wrap-distance-right:9pt;mso-wrap-distance-bottom:0;mso-position-horizontal:left;mso-position-horizontal-relative:margin;mso-position-vertical:absolute;mso-position-vertical-relative:text;v-text-anchor:top" o:gfxdata="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" fillcolor="white [3201]" stroked="f" strokeweight=".5pt">
                 <v:textbox>
                   <w:txbxContent>
                     <w:p>
@@ -707,7 +693,7 @@
                         <w:spacing w:after="30" w:line="240" w:lineRule="auto"/>
                         <w:jc w:val="center"/>
                         <w:rPr>
-                          <w:rFonts w:ascii="CMU Serif" w:hAnsi="CMU Serif" w:cs="CMU Serif"/>
+                          <w:rFonts w:cs="CMU Serif"/>
                           <w:sz w:val="28"/>
                           <w:szCs w:val="28"/>
                           <w:lang w:val="hu-HU"/>
@@ -715,7 +701,7 @@
                       </w:pPr>
                       <w:r>
                         <w:rPr>
-                          <w:rFonts w:ascii="CMU Serif" w:hAnsi="CMU Serif" w:cs="CMU Serif"/>
+                          <w:rFonts w:cs="CMU Serif"/>
                           <w:sz w:val="28"/>
                           <w:szCs w:val="28"/>
                           <w:lang w:val="hu-HU"/>
@@ -728,7 +714,7 @@
                         <w:spacing w:after="30" w:line="240" w:lineRule="auto"/>
                         <w:jc w:val="center"/>
                         <w:rPr>
-                          <w:rFonts w:ascii="CMU Serif" w:hAnsi="CMU Serif" w:cs="CMU Serif"/>
+                          <w:rFonts w:cs="CMU Serif"/>
                           <w:sz w:val="28"/>
                           <w:szCs w:val="28"/>
                           <w:lang w:val="hu-HU"/>
@@ -740,7 +726,7 @@
                         <w:spacing w:after="30" w:line="240" w:lineRule="auto"/>
                         <w:jc w:val="center"/>
                         <w:rPr>
-                          <w:rFonts w:ascii="CMU Serif" w:hAnsi="CMU Serif" w:cs="CMU Serif"/>
+                          <w:rFonts w:cs="CMU Serif"/>
                           <w:sz w:val="28"/>
                           <w:szCs w:val="28"/>
                           <w:lang w:val="hu-HU"/>
@@ -748,7 +734,7 @@
                       </w:pPr>
                       <w:r>
                         <w:rPr>
-                          <w:rFonts w:ascii="CMU Serif" w:hAnsi="CMU Serif" w:cs="CMU Serif"/>
+                          <w:rFonts w:cs="CMU Serif"/>
                           <w:sz w:val="28"/>
                           <w:szCs w:val="28"/>
                           <w:lang w:val="hu-HU"/>
@@ -761,7 +747,7 @@
                         <w:spacing w:after="30" w:line="240" w:lineRule="auto"/>
                         <w:jc w:val="center"/>
                         <w:rPr>
-                          <w:rFonts w:ascii="CMU Serif" w:hAnsi="CMU Serif" w:cs="CMU Serif"/>
+                          <w:rFonts w:cs="CMU Serif"/>
                           <w:sz w:val="28"/>
                           <w:szCs w:val="28"/>
                           <w:lang w:val="hu-HU"/>
@@ -769,7 +755,7 @@
                       </w:pPr>
                       <w:r>
                         <w:rPr>
-                          <w:rFonts w:ascii="CMU Serif" w:hAnsi="CMU Serif" w:cs="CMU Serif"/>
+                          <w:rFonts w:cs="CMU Serif"/>
                           <w:sz w:val="28"/>
                           <w:szCs w:val="28"/>
                           <w:lang w:val="hu-HU"/>
@@ -799,8 +785,7 @@
         </w:tabs>
         <w:jc w:val="center"/>
         <w:rPr>
-          <w:rFonts w:ascii="CMU Serif" w:eastAsia="Calibri" w:hAnsi="CMU Serif" w:cs="CMU Serif"/>
-          <w:noProof w:val="0"/>
+          <w:rFonts w:eastAsia="Calibri" w:cs="CMU Serif"/>
           <w:sz w:val="32"/>
           <w:szCs w:val="32"/>
           <w:lang w:val="hu-HU"/>
@@ -808,8 +793,7 @@
       </w:pPr>
       <w:r>
         <w:rPr>
-          <w:rFonts w:ascii="CMU Serif" w:eastAsia="Calibri" w:hAnsi="CMU Serif" w:cs="CMU Serif"/>
-          <w:noProof w:val="0"/>
+          <w:rFonts w:eastAsia="Calibri" w:cs="CMU Serif"/>
           <w:sz w:val="32"/>
           <w:szCs w:val="32"/>
           <w:lang w:val="hu-HU"/>
@@ -820,8 +804,7 @@
     <w:p>
       <w:pPr>
         <w:rPr>
-          <w:rFonts w:ascii="CMU Serif" w:eastAsia="Calibri" w:hAnsi="CMU Serif" w:cs="CMU Serif"/>
-          <w:noProof w:val="0"/>
+          <w:rFonts w:eastAsia="Calibri" w:cs="CMU Serif"/>
           <w:sz w:val="32"/>
           <w:szCs w:val="32"/>
           <w:lang w:val="hu-HU"/>
@@ -829,187 +812,733 @@
       </w:pPr>
       <w:r>
         <w:rPr>
-          <w:rFonts w:ascii="CMU Serif" w:eastAsia="Calibri" w:hAnsi="CMU Serif" w:cs="CMU Serif"/>
-          <w:noProof w:val="0"/>
+          <w:rFonts w:eastAsia="Calibri" w:cs="CMU Serif"/>
           <w:sz w:val="32"/>
           <w:szCs w:val="32"/>
           <w:lang w:val="hu-HU"/>
         </w:rPr>
+        <w:lastRenderedPageBreak/>
         <w:br w:type="page"/>
       </w:r>
     </w:p>
+    <w:sdt>
+      <w:sdtPr>
+        <w:id w:val="1239828878"/>
+        <w:docPartObj>
+          <w:docPartGallery w:val="Table of Contents"/>
+          <w:docPartUnique/>
+        </w:docPartObj>
+      </w:sdtPr>
+      <w:sdtEndPr>
+        <w:rPr>
+          <w:rFonts w:eastAsiaTheme="minorHAnsi" w:cstheme="minorBidi"/>
+          <w:b/>
+          <w:bCs/>
+          <w:color w:val="auto"/>
+          <w:sz w:val="24"/>
+          <w:szCs w:val="24"/>
+          <w:lang w:val="en-GB"/>
+        </w:rPr>
+      </w:sdtEndPr>
+      <w:sdtContent>
+        <w:p>
+          <w:pPr>
+            <w:pStyle w:val="TOCHeading"/>
+            <w:rPr>
+              <w:rFonts w:cs="CMU Serif"/>
+              <w:szCs w:val="44"/>
+            </w:rPr>
+          </w:pPr>
+          <w:r>
+            <w:rPr>
+              <w:rFonts w:cs="CMU Serif"/>
+              <w:sz w:val="48"/>
+              <w:szCs w:val="48"/>
+            </w:rPr>
+            <w:t>Tartalomjegyzék</w:t>
+          </w:r>
+        </w:p>
+        <w:p>
+          <w:pPr>
+            <w:pStyle w:val="TOC1"/>
+            <w:tabs>
+              <w:tab w:val="right" w:leader="dot" w:pos="8493"/>
+            </w:tabs>
+            <w:rPr>
+              <w:rFonts w:eastAsiaTheme="minorEastAsia"/>
+              <w:noProof/>
+              <w:lang w:eastAsia="en-GB"/>
+            </w:rPr>
+          </w:pPr>
+          <w:r>
+            <w:rPr>
+              <w:szCs w:val="24"/>
+            </w:rPr>
+            <w:fldChar w:fldCharType="begin"/>
+          </w:r>
+          <w:r>
+            <w:rPr>
+              <w:szCs w:val="24"/>
+            </w:rPr>
+            <w:instrText xml:space="preserve"> TOC \o "1-3" \h \z \u </w:instrText>
+          </w:r>
+          <w:r>
+            <w:rPr>
+              <w:szCs w:val="24"/>
+            </w:rPr>
+            <w:fldChar w:fldCharType="separate"/>
+          </w:r>
+          <w:hyperlink w:anchor="_Toc39138020" w:history="1">
+            <w:r>
+              <w:rPr>
+                <w:rStyle w:val="Hyperlink"/>
+                <w:rFonts w:eastAsia="Calibri" w:cs="CMU Serif"/>
+                <w:noProof/>
+                <w:lang w:val="hu-HU"/>
+              </w:rPr>
+              <w:t>Bevezetés</w:t>
+            </w:r>
+            <w:r>
+              <w:rPr>
+                <w:noProof/>
+                <w:webHidden/>
+              </w:rPr>
+              <w:tab/>
+            </w:r>
+            <w:r>
+              <w:rPr>
+                <w:noProof/>
+                <w:webHidden/>
+              </w:rPr>
+              <w:fldChar w:fldCharType="begin"/>
+            </w:r>
+            <w:r>
+              <w:rPr>
+                <w:noProof/>
+                <w:webHidden/>
+              </w:rPr>
+              <w:instrText xml:space="preserve"> PAGEREF _Toc39138020 \h </w:instrText>
+            </w:r>
+            <w:r>
+              <w:rPr>
+                <w:webHidden/>
+              </w:rPr>
+            </w:r>
+            <w:r>
+              <w:rPr>
+                <w:webHidden/>
+              </w:rPr>
+              <w:fldChar w:fldCharType="separate"/>
+            </w:r>
+            <w:r>
+              <w:rPr>
+                <w:noProof/>
+                <w:webHidden/>
+              </w:rPr>
+              <w:t>3</w:t>
+            </w:r>
+            <w:r>
+              <w:rPr>
+                <w:noProof/>
+                <w:webHidden/>
+              </w:rPr>
+              <w:fldChar w:fldCharType="end"/>
+            </w:r>
+          </w:hyperlink>
+        </w:p>
+        <w:p>
+          <w:pPr>
+            <w:pStyle w:val="TOC1"/>
+            <w:tabs>
+              <w:tab w:val="right" w:leader="dot" w:pos="8493"/>
+            </w:tabs>
+            <w:rPr>
+              <w:rFonts w:eastAsiaTheme="minorEastAsia"/>
+              <w:noProof/>
+              <w:lang w:eastAsia="en-GB"/>
+            </w:rPr>
+          </w:pPr>
+          <w:hyperlink w:anchor="_Toc39138021" w:history="1">
+            <w:r>
+              <w:rPr>
+                <w:rStyle w:val="Hyperlink"/>
+                <w:rFonts w:eastAsia="Calibri"/>
+                <w:noProof/>
+                <w:lang w:val="hu-HU"/>
+              </w:rPr>
+              <w:t>Felhasználói dokumentáció</w:t>
+            </w:r>
+            <w:r>
+              <w:rPr>
+                <w:noProof/>
+                <w:webHidden/>
+              </w:rPr>
+              <w:tab/>
+            </w:r>
+            <w:r>
+              <w:rPr>
+                <w:noProof/>
+                <w:webHidden/>
+              </w:rPr>
+              <w:fldChar w:fldCharType="begin"/>
+            </w:r>
+            <w:r>
+              <w:rPr>
+                <w:noProof/>
+                <w:webHidden/>
+              </w:rPr>
+              <w:instrText xml:space="preserve"> PAGEREF _Toc39138021 \h </w:instrText>
+            </w:r>
+            <w:r>
+              <w:rPr>
+                <w:webHidden/>
+              </w:rPr>
+            </w:r>
+            <w:r>
+              <w:rPr>
+                <w:webHidden/>
+              </w:rPr>
+              <w:fldChar w:fldCharType="separate"/>
+            </w:r>
+            <w:r>
+              <w:rPr>
+                <w:noProof/>
+                <w:webHidden/>
+              </w:rPr>
+              <w:t>3</w:t>
+            </w:r>
+            <w:r>
+              <w:rPr>
+                <w:noProof/>
+                <w:webHidden/>
+              </w:rPr>
+              <w:fldChar w:fldCharType="end"/>
+            </w:r>
+          </w:hyperlink>
+        </w:p>
+        <w:p>
+          <w:pPr>
+            <w:pStyle w:val="TOC1"/>
+            <w:tabs>
+              <w:tab w:val="right" w:leader="dot" w:pos="8493"/>
+            </w:tabs>
+            <w:rPr>
+              <w:rFonts w:eastAsiaTheme="minorEastAsia"/>
+              <w:noProof/>
+              <w:lang w:eastAsia="en-GB"/>
+            </w:rPr>
+          </w:pPr>
+          <w:hyperlink w:anchor="_Toc39138022" w:history="1">
+            <w:r>
+              <w:rPr>
+                <w:rStyle w:val="Hyperlink"/>
+                <w:noProof/>
+                <w:lang w:val="hu-HU"/>
+              </w:rPr>
+              <w:t>Fejlesztői dokumentáció</w:t>
+            </w:r>
+            <w:r>
+              <w:rPr>
+                <w:noProof/>
+                <w:webHidden/>
+              </w:rPr>
+              <w:tab/>
+            </w:r>
+            <w:r>
+              <w:rPr>
+                <w:noProof/>
+                <w:webHidden/>
+              </w:rPr>
+              <w:fldChar w:fldCharType="begin"/>
+            </w:r>
+            <w:r>
+              <w:rPr>
+                <w:noProof/>
+                <w:webHidden/>
+              </w:rPr>
+              <w:instrText xml:space="preserve"> PAGEREF _Toc39138022 \h </w:instrText>
+            </w:r>
+            <w:r>
+              <w:rPr>
+                <w:webHidden/>
+              </w:rPr>
+            </w:r>
+            <w:r>
+              <w:rPr>
+                <w:webHidden/>
+              </w:rPr>
+              <w:fldChar w:fldCharType="separate"/>
+            </w:r>
+            <w:r>
+              <w:rPr>
+                <w:noProof/>
+                <w:webHidden/>
+              </w:rPr>
+              <w:t>3</w:t>
+            </w:r>
+            <w:r>
+              <w:rPr>
+                <w:noProof/>
+                <w:webHidden/>
+              </w:rPr>
+              <w:fldChar w:fldCharType="end"/>
+            </w:r>
+          </w:hyperlink>
+        </w:p>
+        <w:p>
+          <w:pPr>
+            <w:rPr>
+              <w:szCs w:val="24"/>
+            </w:rPr>
+          </w:pPr>
+          <w:r>
+            <w:rPr>
+              <w:b/>
+              <w:bCs/>
+              <w:noProof/>
+              <w:szCs w:val="24"/>
+            </w:rPr>
+            <w:fldChar w:fldCharType="end"/>
+          </w:r>
+        </w:p>
+      </w:sdtContent>
+    </w:sdt>
     <w:p>
       <w:pPr>
         <w:tabs>
           <w:tab w:val="left" w:pos="3792"/>
         </w:tabs>
         <w:spacing w:after="30" w:line="240" w:lineRule="auto"/>
-        <w:jc w:val="both"/>
-        <w:rPr>
-          <w:rFonts w:ascii="CMU Serif" w:eastAsia="Calibri" w:hAnsi="CMU Serif" w:cs="CMU Serif"/>
-          <w:noProof w:val="0"/>
-          <w:sz w:val="48"/>
-          <w:szCs w:val="48"/>
-          <w:lang w:val="hu-HU"/>
-        </w:rPr>
-      </w:pPr>
-      <w:r>
-        <w:rPr>
-          <w:rFonts w:ascii="CMU Serif" w:eastAsia="Calibri" w:hAnsi="CMU Serif" w:cs="CMU Serif"/>
-          <w:noProof w:val="0"/>
-          <w:sz w:val="48"/>
-          <w:szCs w:val="48"/>
-          <w:lang w:val="hu-HU"/>
-        </w:rPr>
-        <w:lastRenderedPageBreak/>
-        <w:t>Tartalomjegyzék</w:t>
-      </w:r>
-    </w:p>
-    <w:p>
-      <w:pPr>
-        <w:tabs>
-          <w:tab w:val="left" w:pos="3792"/>
-        </w:tabs>
-        <w:spacing w:after="30" w:line="240" w:lineRule="auto"/>
-        <w:jc w:val="both"/>
-        <w:rPr>
-          <w:rFonts w:ascii="CMU Serif" w:eastAsia="Calibri" w:hAnsi="CMU Serif" w:cs="CMU Serif"/>
-          <w:noProof w:val="0"/>
+        <w:rPr>
+          <w:rFonts w:eastAsia="Calibri" w:cs="CMU Serif"/>
+          <w:color w:val="009999"/>
           <w:sz w:val="28"/>
           <w:szCs w:val="28"/>
           <w:lang w:val="hu-HU"/>
         </w:rPr>
       </w:pPr>
-      <w:r>
-        <w:rPr>
-          <w:rFonts w:ascii="CMU Serif" w:eastAsia="Calibri" w:hAnsi="CMU Serif" w:cs="CMU Serif"/>
-          <w:noProof w:val="0"/>
+    </w:p>
+    <w:p>
+      <w:pPr>
+        <w:rPr>
+          <w:rFonts w:eastAsia="Calibri" w:cs="CMU Serif"/>
           <w:sz w:val="28"/>
           <w:szCs w:val="28"/>
           <w:lang w:val="hu-HU"/>
         </w:rPr>
-        <w:t>Bevezetés</w:t>
-      </w:r>
-    </w:p>
-    <w:p>
-      <w:pPr>
-        <w:tabs>
-          <w:tab w:val="left" w:pos="3792"/>
-        </w:tabs>
-        <w:spacing w:after="30" w:line="240" w:lineRule="auto"/>
-        <w:jc w:val="both"/>
-        <w:rPr>
-          <w:rFonts w:ascii="CMU Serif" w:eastAsia="Calibri" w:hAnsi="CMU Serif" w:cs="CMU Serif"/>
-          <w:noProof w:val="0"/>
+      </w:pPr>
+      <w:r>
+        <w:rPr>
+          <w:rFonts w:eastAsia="Calibri" w:cs="CMU Serif"/>
           <w:sz w:val="28"/>
           <w:szCs w:val="28"/>
           <w:lang w:val="hu-HU"/>
         </w:rPr>
-      </w:pPr>
-      <w:r>
-        <w:rPr>
-          <w:rFonts w:ascii="CMU Serif" w:eastAsia="Calibri" w:hAnsi="CMU Serif" w:cs="CMU Serif"/>
-          <w:noProof w:val="0"/>
-          <w:sz w:val="28"/>
-          <w:szCs w:val="28"/>
-          <w:lang w:val="hu-HU"/>
-        </w:rPr>
-        <w:t>Felhasználói dokumentáció</w:t>
-      </w:r>
-    </w:p>
-    <w:p>
-      <w:pPr>
-        <w:tabs>
-          <w:tab w:val="left" w:pos="3792"/>
-        </w:tabs>
-        <w:spacing w:after="30" w:line="240" w:lineRule="auto"/>
-        <w:jc w:val="both"/>
-        <w:rPr>
-          <w:rFonts w:ascii="CMU Serif" w:eastAsia="Calibri" w:hAnsi="CMU Serif" w:cs="CMU Serif"/>
-          <w:noProof w:val="0"/>
-          <w:sz w:val="28"/>
-          <w:szCs w:val="28"/>
-          <w:lang w:val="hu-HU"/>
-        </w:rPr>
-      </w:pPr>
-      <w:r>
-        <w:rPr>
-          <w:rFonts w:ascii="CMU Serif" w:eastAsia="Calibri" w:hAnsi="CMU Serif" w:cs="CMU Serif"/>
-          <w:noProof w:val="0"/>
-          <w:sz w:val="28"/>
-          <w:szCs w:val="28"/>
-          <w:lang w:val="hu-HU"/>
-        </w:rPr>
-        <w:t>Fejlesztői dokumentáció</w:t>
-      </w:r>
-    </w:p>
-    <w:p>
-      <w:pPr>
-        <w:rPr>
-          <w:rFonts w:ascii="CMU Serif" w:eastAsia="Calibri" w:hAnsi="CMU Serif" w:cs="CMU Serif"/>
-          <w:noProof w:val="0"/>
-          <w:sz w:val="28"/>
-          <w:szCs w:val="28"/>
-          <w:lang w:val="hu-HU"/>
-        </w:rPr>
-      </w:pPr>
-      <w:r>
-        <w:rPr>
-          <w:rFonts w:ascii="CMU Serif" w:eastAsia="Calibri" w:hAnsi="CMU Serif" w:cs="CMU Serif"/>
-          <w:noProof w:val="0"/>
-          <w:sz w:val="28"/>
-          <w:szCs w:val="28"/>
-          <w:lang w:val="hu-HU"/>
-        </w:rPr>
         <w:br w:type="page"/>
       </w:r>
     </w:p>
     <w:p>
       <w:pPr>
-        <w:tabs>
-          <w:tab w:val="left" w:pos="3792"/>
-        </w:tabs>
-        <w:spacing w:after="30" w:line="240" w:lineRule="auto"/>
-        <w:jc w:val="both"/>
-        <w:rPr>
-          <w:rFonts w:ascii="CMU Serif" w:eastAsia="Calibri" w:hAnsi="CMU Serif" w:cs="CMU Serif"/>
-          <w:noProof w:val="0"/>
-          <w:sz w:val="48"/>
-          <w:szCs w:val="48"/>
-          <w:lang w:val="hu-HU"/>
-        </w:rPr>
-      </w:pPr>
-      <w:r>
-        <w:rPr>
-          <w:rFonts w:ascii="CMU Serif" w:eastAsia="Calibri" w:hAnsi="CMU Serif" w:cs="CMU Serif"/>
-          <w:noProof w:val="0"/>
-          <w:sz w:val="48"/>
-          <w:szCs w:val="48"/>
+        <w:pStyle w:val="Heading1"/>
+        <w:rPr>
+          <w:rFonts w:eastAsia="Calibri"/>
+          <w:lang w:val="hu-HU"/>
+        </w:rPr>
+      </w:pPr>
+      <w:bookmarkStart w:id="1" w:name="_Toc39138020"/>
+      <w:r>
+        <w:rPr>
+          <w:rFonts w:eastAsia="Calibri"/>
           <w:lang w:val="hu-HU"/>
         </w:rPr>
         <w:lastRenderedPageBreak/>
         <w:t>Bevezetés</w:t>
       </w:r>
-    </w:p>
-    <w:p>
-      <w:pPr>
-        <w:tabs>
-          <w:tab w:val="left" w:pos="3792"/>
-        </w:tabs>
-        <w:spacing w:after="0" w:line="360" w:lineRule="auto"/>
-        <w:jc w:val="both"/>
-        <w:rPr>
-          <w:rFonts w:ascii="CMU Serif" w:eastAsia="Calibri" w:hAnsi="CMU Serif" w:cs="CMU Serif"/>
-          <w:noProof w:val="0"/>
-          <w:sz w:val="24"/>
+      <w:bookmarkEnd w:id="1"/>
+    </w:p>
+    <w:p>
+      <w:pPr>
+        <w:rPr>
+          <w:lang w:val="hu-HU"/>
+        </w:rPr>
+      </w:pPr>
+      <w:r>
+        <w:rPr>
+          <w:lang w:val="hu-HU"/>
+        </w:rPr>
+        <w:t>Egy szakdolgozat elkészítése remek lehetőség arra, hogy az egyetemi évek alatt megszerzett tudást kamatoztassuk, valamint, hogy új eszközöket és módszereket sajátítsunk el.</w:t>
+      </w:r>
+    </w:p>
+    <w:p>
+      <w:pPr>
+        <w:rPr>
+          <w:lang w:val="hu-HU"/>
+        </w:rPr>
+      </w:pPr>
+      <w:r>
+        <w:rPr>
+          <w:lang w:val="hu-HU"/>
+        </w:rPr>
+        <w:t>Mindig is közel éreztem magamhoz a funkcionális nyelveket, így a projektem</w:t>
+      </w:r>
+      <w:r>
+        <w:rPr>
+          <w:lang w:val="hu-HU"/>
+        </w:rPr>
+        <w:t xml:space="preserve"> modelljét</w:t>
+      </w:r>
+      <w:r>
+        <w:rPr>
+          <w:lang w:val="hu-HU"/>
+        </w:rPr>
+        <w:t xml:space="preserve"> is abban szerettem volna implementálni. </w:t>
+      </w:r>
+      <w:r>
+        <w:rPr>
+          <w:lang w:val="hu-HU"/>
+        </w:rPr>
+        <w:t>A felhasználó felületek elkészítésére sok módszert tanultam különböző kurzusok alkalmával, ezek közül terveztem választani a szakdolgozatomhoz is egy architektúrát.</w:t>
+      </w:r>
+    </w:p>
+    <w:p>
+      <w:pPr>
+        <w:rPr>
+          <w:lang w:val="hu-HU"/>
+        </w:rPr>
+      </w:pPr>
+      <w:r>
+        <w:rPr>
+          <w:lang w:val="hu-HU"/>
+        </w:rPr>
+        <w:t>A P4 – gyel néhány projektmunka alkalmával ismerkedtem meg.</w:t>
+      </w:r>
+    </w:p>
+    <w:p>
+      <w:pPr>
+        <w:rPr>
+          <w:lang w:val="hu-HU"/>
+        </w:rPr>
+      </w:pPr>
+      <w:r>
+        <w:rPr>
+          <w:lang w:val="hu-HU"/>
+        </w:rPr>
+        <w:t>Ez egy napjainkban fontos, hálózati csomagok feldolgozására szolgáló eszközök programozására készített programozási nyelv. Az ellenőrzése és a tesztelése</w:t>
+      </w:r>
+      <w:r>
+        <w:rPr>
+          <w:lang w:val="hu-HU"/>
+        </w:rPr>
+        <w:t xml:space="preserve"> ebből kifolyólag</w:t>
+      </w:r>
+      <w:r>
+        <w:rPr>
+          <w:lang w:val="hu-HU"/>
+        </w:rPr>
+        <w:t xml:space="preserve"> nehéz, </w:t>
+      </w:r>
+      <w:r>
+        <w:rPr>
+          <w:lang w:val="hu-HU"/>
+        </w:rPr>
+        <w:t>a fejlesztők könnyen hibát tudnak véteni a fejlesztés során.</w:t>
+      </w:r>
+    </w:p>
+    <w:p>
+      <w:pPr>
+        <w:rPr>
+          <w:lang w:val="hu-HU"/>
+        </w:rPr>
+      </w:pPr>
+      <w:r>
+        <w:rPr>
+          <w:lang w:val="hu-HU"/>
+        </w:rPr>
+        <w:t>A témám tehát egy olyan komplex szoftver elkészítése, amely képes ellenőrizni ezeket a programokat, és valamilyen visszajelzést adni arról, hogy mely részek okozhatnak nem elvárt viselkedést.</w:t>
+      </w:r>
+    </w:p>
+    <w:p>
+      <w:pPr>
+        <w:rPr>
+          <w:lang w:val="hu-HU"/>
+        </w:rPr>
+      </w:pPr>
+      <w:r>
+        <w:rPr>
+          <w:lang w:val="hu-HU"/>
+        </w:rPr>
+        <w:t>A szakdolgozatom ez alapján két nagyobb részre osztható: a verifikációs részre, és megjelenítésre.</w:t>
+      </w:r>
+    </w:p>
+    <w:p>
+      <w:pPr>
+        <w:rPr>
+          <w:lang w:val="hu-HU"/>
+        </w:rPr>
+      </w:pPr>
+      <w:r>
+        <w:rPr>
+          <w:lang w:val="hu-HU"/>
+        </w:rPr>
+        <w:t>Előbbihez tartozik a P4 szoftver szintaktikus elemzése, az előkészítése, végül az ellenőrzése adott szabályrendszer alapján. Ez a rész Haskell funkcionális nyelven írodott, így lehetőségem volt elmélyíteni a nyelvről megszerzett tudásomat, új könyvtárakat, implementálási módszereket és nyelvi szerkezeteket ismerhettem meg.</w:t>
+      </w:r>
+    </w:p>
+    <w:p>
+      <w:pPr>
+        <w:rPr>
+          <w:lang w:val="hu-HU"/>
+        </w:rPr>
+      </w:pPr>
+      <w:r>
+        <w:rPr>
+          <w:lang w:val="hu-HU"/>
+        </w:rPr>
+        <w:t>Utóbbit az egyetemen elsajátított MVVM architektúrában építettem fel, ahol az üzleti logika a verifikációs résztől kapott infomációt dolgozza fel.</w:t>
+      </w:r>
+    </w:p>
+    <w:p>
+      <w:pPr>
+        <w:rPr>
+          <w:lang w:val="hu-HU"/>
+        </w:rPr>
+      </w:pPr>
+    </w:p>
+    <w:p>
+      <w:pPr>
+        <w:rPr>
+          <w:lang w:val="hu-HU"/>
+        </w:rPr>
+      </w:pPr>
+    </w:p>
+    <w:p>
+      <w:pPr>
+        <w:spacing w:after="80" w:line="240" w:lineRule="auto"/>
+        <w:rPr>
+          <w:rFonts w:eastAsia="Calibri" w:cs="CMU Serif"/>
           <w:szCs w:val="24"/>
           <w:lang w:val="hu-HU"/>
         </w:rPr>
       </w:pPr>
-      <w:bookmarkStart w:id="1" w:name="_GoBack"/>
-      <w:bookmarkEnd w:id="1"/>
+    </w:p>
+    <w:p>
+      <w:pPr>
+        <w:pStyle w:val="Heading1"/>
+        <w:rPr>
+          <w:rFonts w:eastAsia="Calibri"/>
+          <w:lang w:val="hu-HU"/>
+        </w:rPr>
+      </w:pPr>
+      <w:bookmarkStart w:id="2" w:name="_Toc39138021"/>
+      <w:r>
+        <w:rPr>
+          <w:rFonts w:eastAsia="Calibri"/>
+          <w:lang w:val="hu-HU"/>
+        </w:rPr>
+        <w:lastRenderedPageBreak/>
+        <w:t>Fe</w:t>
+      </w:r>
+      <w:r>
+        <w:rPr>
+          <w:rFonts w:eastAsia="Calibri"/>
+          <w:lang w:val="hu-HU"/>
+        </w:rPr>
+        <w:t>l</w:t>
+      </w:r>
+      <w:r>
+        <w:rPr>
+          <w:rFonts w:eastAsia="Calibri"/>
+          <w:lang w:val="hu-HU"/>
+        </w:rPr>
+        <w:t>használói dokumentáció</w:t>
+      </w:r>
+      <w:bookmarkEnd w:id="2"/>
+    </w:p>
+    <w:p>
+      <w:pPr>
+        <w:rPr>
+          <w:lang w:val="hu-HU"/>
+        </w:rPr>
+      </w:pPr>
+      <w:r>
+        <w:rPr>
+          <w:lang w:val="hu-HU"/>
+        </w:rPr>
+        <w:t>Coming soon.</w:t>
+      </w:r>
+      <w:bookmarkStart w:id="3" w:name="_GoBack"/>
+      <w:bookmarkEnd w:id="3"/>
+    </w:p>
+    <w:p>
+      <w:pPr>
+        <w:pStyle w:val="Heading1"/>
+        <w:rPr>
+          <w:lang w:val="hu-HU"/>
+        </w:rPr>
+      </w:pPr>
+      <w:bookmarkStart w:id="4" w:name="_Toc39138022"/>
+      <w:r>
+        <w:rPr>
+          <w:lang w:val="hu-HU"/>
+        </w:rPr>
+        <w:t>Fejlesztői dokumentáció</w:t>
+      </w:r>
+      <w:bookmarkEnd w:id="4"/>
+    </w:p>
+    <w:p>
+      <w:pPr>
+        <w:pStyle w:val="Heading2"/>
+        <w:rPr>
+          <w:lang w:val="hu-HU"/>
+        </w:rPr>
+      </w:pPr>
+      <w:r>
+        <w:rPr>
+          <w:lang w:val="hu-HU"/>
+        </w:rPr>
+        <w:t>Szabályrendszer</w:t>
+      </w:r>
+    </w:p>
+    <w:p>
+      <w:pPr>
+        <w:rPr>
+          <w:lang w:val="hu-HU"/>
+        </w:rPr>
+      </w:pPr>
+      <w:r>
+        <w:rPr>
+          <w:lang w:val="hu-HU"/>
+        </w:rPr>
+        <w:t>A verifikáció működésének a Tóth Gabriella és Tejfel Máté által szerzett</w:t>
+      </w:r>
+      <w:r>
+        <w:rPr>
+          <w:lang w:val="hu-HU"/>
+        </w:rPr>
+        <w:t xml:space="preserve"> cikk</w:t>
+      </w:r>
+      <w:r>
+        <w:rPr>
+          <w:rStyle w:val="EndnoteReference"/>
+          <w:lang w:val="hu-HU"/>
+        </w:rPr>
+        <w:endnoteReference w:id="1"/>
+      </w:r>
+      <w:r>
+        <w:rPr>
+          <w:lang w:val="hu-HU"/>
+        </w:rPr>
+        <w:t xml:space="preserve"> az alapja.</w:t>
+      </w:r>
+      <w:r>
+        <w:rPr>
+          <w:lang w:val="hu-HU"/>
+        </w:rPr>
+        <w:t xml:space="preserve"> </w:t>
+      </w:r>
+      <w:r>
+        <w:rPr>
+          <w:lang w:val="hu-HU"/>
+        </w:rPr>
+        <w:t>Ez egy axiomatikus szemantikához hasonló szabályrendszer, amelynek összetettebb a környezeti struktúrája, és mellékfeltételekkel van kiegészítve.</w:t>
+      </w:r>
+    </w:p>
+    <w:p>
+      <w:pPr>
+        <w:rPr>
+          <w:lang w:val="hu-HU"/>
+        </w:rPr>
+      </w:pPr>
+      <w:r>
+        <w:rPr>
+          <w:lang w:val="hu-HU"/>
+        </w:rPr>
+        <w:t>Ezeket a feltételeket tudja a felhasználó módosítani, ezzel bővítve a programon végzett ellenőrzéseket.</w:t>
+      </w:r>
+    </w:p>
+    <w:p>
+      <w:pPr>
+        <w:rPr>
+          <w:lang w:val="hu-HU"/>
+        </w:rPr>
+      </w:pPr>
+    </w:p>
+    <w:p>
+      <w:pPr>
+        <w:rPr>
+          <w:lang w:val="hu-HU"/>
+        </w:rPr>
+      </w:pPr>
+    </w:p>
+    <w:p>
+      <w:pPr>
+        <w:pStyle w:val="Heading2"/>
+        <w:rPr>
+          <w:lang w:val="hu-HU"/>
+        </w:rPr>
+      </w:pPr>
+      <w:r>
+        <w:rPr>
+          <w:lang w:val="hu-HU"/>
+        </w:rPr>
+        <w:t>Elemzés</w:t>
+      </w:r>
+    </w:p>
+    <w:p>
+      <w:pPr>
+        <w:rPr>
+          <w:lang w:val="hu-HU"/>
+        </w:rPr>
+      </w:pPr>
+      <w:r>
+        <w:rPr>
+          <w:lang w:val="hu-HU"/>
+        </w:rPr>
+        <w:t>A dolgozat célja egy összetett verifikációs szoftver elkészítése, amely képes egy szintaktikailag helyes, leforduló P4 programot ellenőrizni, egy adott szabályrendszer alapján.</w:t>
+      </w:r>
+    </w:p>
+    <w:p>
+      <w:pPr>
+        <w:rPr>
+          <w:lang w:val="hu-HU"/>
+        </w:rPr>
+      </w:pPr>
+      <w:r>
+        <w:rPr>
+          <w:lang w:val="hu-HU"/>
+        </w:rPr>
+        <w:t>A programnak könnyen használhatónak, és átláthatónak kell lennie.</w:t>
+      </w:r>
+      <w:r>
+        <w:rPr>
+          <w:lang w:val="hu-HU"/>
+        </w:rPr>
+        <w:t xml:space="preserve"> Fontos a helyes és gyors működés is. </w:t>
+      </w:r>
+    </w:p>
+    <w:p>
+      <w:pPr>
+        <w:rPr>
+          <w:lang w:val="hu-HU"/>
+        </w:rPr>
+      </w:pPr>
+      <w:r>
+        <w:rPr>
+          <w:lang w:val="hu-HU"/>
+        </w:rPr>
+        <w:br w:type="page"/>
+      </w:r>
+    </w:p>
+    <w:p>
+      <w:pPr>
+        <w:rPr>
+          <w:lang w:val="hu-HU"/>
+        </w:rPr>
+      </w:pPr>
     </w:p>
     <w:sectPr>
+      <w:endnotePr>
+        <w:numFmt w:val="decimal"/>
+      </w:endnotePr>
       <w:pgSz w:w="11906" w:h="16838"/>
       <w:pgMar w:top="1418" w:right="1418" w:bottom="1418" w:left="1985" w:header="708" w:footer="708" w:gutter="0"/>
       <w:cols w:space="708"/>
@@ -1019,20 +1548,307 @@
 </w:document>
 </file>
 
+<file path=word/endnotes.xml><?xml version="1.0" encoding="utf-8"?>
+<w:endnotes xmlns:wpc="http://schemas.microsoft.com/office/word/2010/wordprocessingCanvas" xmlns:cx="http://schemas.microsoft.com/office/drawing/2014/chartex" xmlns:cx1="http://schemas.microsoft.com/office/drawing/2015/9/8/chartex" xmlns:cx2="http://schemas.microsoft.com/office/drawing/2015/10/21/chartex" xmlns:cx3="http://schemas.microsoft.com/office/drawing/2016/5/9/chartex" xmlns:cx4="http://schemas.microsoft.com/office/drawing/2016/5/10/chartex" xmlns:cx5="http://schemas.microsoft.com/office/drawing/2016/5/11/chartex" xmlns:cx6="http://schemas.microsoft.com/office/drawing/2016/5/12/chartex" xmlns:cx7="http://schemas.microsoft.com/office/drawing/2016/5/13/chartex" xmlns:cx8="http://schemas.microsoft.com/office/drawing/2016/5/14/chartex" xmlns:mc="http://schemas.openxmlformats.org/markup-compatibility/2006" xmlns:aink="http://schemas.microsoft.com/office/drawing/2016/ink" xmlns:am3d="http://schemas.microsoft.com/office/drawing/2017/model3d" xmlns:o="urn:schemas-microsoft-com:office:office" xmlns:r="http://schemas.openxmlformats.org/officeDocument/2006/relationships" xmlns:m="http://schemas.openxmlformats.org/officeDocument/2006/math" xmlns:v="urn:schemas-microsoft-com:vml" xmlns:wp14="http://schemas.microsoft.com/office/word/2010/wordprocessingDrawing" xmlns:wp="http://schemas.openxmlformats.org/drawingml/2006/wordprocessingDrawing" xmlns:w10="urn:schemas-microsoft-com:office:word" xmlns:w="http://schemas.openxmlformats.org/wordprocessingml/2006/main" xmlns:w14="http://schemas.microsoft.com/office/word/2010/wordml" xmlns:w15="http://schemas.microsoft.com/office/word/2012/wordml" xmlns:w16cid="http://schemas.microsoft.com/office/word/2016/wordml/cid" xmlns:w16se="http://schemas.microsoft.com/office/word/2015/wordml/symex" xmlns:wpg="http://schemas.microsoft.com/office/word/2010/wordprocessingGroup" xmlns:wpi="http://schemas.microsoft.com/office/word/2010/wordprocessingInk" xmlns:wne="http://schemas.microsoft.com/office/word/2006/wordml" xmlns:wps="http://schemas.microsoft.com/office/word/2010/wordprocessingShape" mc:Ignorable="w14 w15 w16se w16cid wp14">
+  <w:endnote w:type="separator" w:id="-1">
+    <w:p>
+      <w:pPr>
+        <w:spacing w:line="240" w:lineRule="auto"/>
+      </w:pPr>
+      <w:r>
+        <w:separator/>
+      </w:r>
+    </w:p>
+  </w:endnote>
+  <w:endnote w:type="continuationSeparator" w:id="0">
+    <w:p>
+      <w:pPr>
+        <w:spacing w:line="240" w:lineRule="auto"/>
+      </w:pPr>
+      <w:r>
+        <w:continuationSeparator/>
+      </w:r>
+    </w:p>
+  </w:endnote>
+  <w:endnote w:id="1">
+    <w:p>
+      <w:pPr>
+        <w:pStyle w:val="EndnoteText"/>
+      </w:pPr>
+      <w:r>
+        <w:rPr>
+          <w:rStyle w:val="EndnoteReference"/>
+        </w:rPr>
+        <w:endnoteRef/>
+      </w:r>
+      <w:r>
+        <w:t xml:space="preserve"> Cikk linkje</w:t>
+      </w:r>
+    </w:p>
+  </w:endnote>
+</w:endnotes>
+</file>
+
+<file path=word/footnotes.xml><?xml version="1.0" encoding="utf-8"?>
+<w:footnotes xmlns:wpc="http://schemas.microsoft.com/office/word/2010/wordprocessingCanvas" xmlns:cx="http://schemas.microsoft.com/office/drawing/2014/chartex" xmlns:cx1="http://schemas.microsoft.com/office/drawing/2015/9/8/chartex" xmlns:cx2="http://schemas.microsoft.com/office/drawing/2015/10/21/chartex" xmlns:cx3="http://schemas.microsoft.com/office/drawing/2016/5/9/chartex" xmlns:cx4="http://schemas.microsoft.com/office/drawing/2016/5/10/chartex" xmlns:cx5="http://schemas.microsoft.com/office/drawing/2016/5/11/chartex" xmlns:cx6="http://schemas.microsoft.com/office/drawing/2016/5/12/chartex" xmlns:cx7="http://schemas.microsoft.com/office/drawing/2016/5/13/chartex" xmlns:cx8="http://schemas.microsoft.com/office/drawing/2016/5/14/chartex" xmlns:mc="http://schemas.openxmlformats.org/markup-compatibility/2006" xmlns:aink="http://schemas.microsoft.com/office/drawing/2016/ink" xmlns:am3d="http://schemas.microsoft.com/office/drawing/2017/model3d" xmlns:o="urn:schemas-microsoft-com:office:office" xmlns:r="http://schemas.openxmlformats.org/officeDocument/2006/relationships" xmlns:m="http://schemas.openxmlformats.org/officeDocument/2006/math" xmlns:v="urn:schemas-microsoft-com:vml" xmlns:wp14="http://schemas.microsoft.com/office/word/2010/wordprocessingDrawing" xmlns:wp="http://schemas.openxmlformats.org/drawingml/2006/wordprocessingDrawing" xmlns:w10="urn:schemas-microsoft-com:office:word" xmlns:w="http://schemas.openxmlformats.org/wordprocessingml/2006/main" xmlns:w14="http://schemas.microsoft.com/office/word/2010/wordml" xmlns:w15="http://schemas.microsoft.com/office/word/2012/wordml" xmlns:w16cid="http://schemas.microsoft.com/office/word/2016/wordml/cid" xmlns:w16se="http://schemas.microsoft.com/office/word/2015/wordml/symex" xmlns:wpg="http://schemas.microsoft.com/office/word/2010/wordprocessingGroup" xmlns:wpi="http://schemas.microsoft.com/office/word/2010/wordprocessingInk" xmlns:wne="http://schemas.microsoft.com/office/word/2006/wordml" xmlns:wps="http://schemas.microsoft.com/office/word/2010/wordprocessingShape" mc:Ignorable="w14 w15 w16se w16cid wp14">
+  <w:footnote w:type="separator" w:id="-1">
+    <w:p>
+      <w:pPr>
+        <w:spacing w:line="240" w:lineRule="auto"/>
+      </w:pPr>
+      <w:r>
+        <w:separator/>
+      </w:r>
+    </w:p>
+  </w:footnote>
+  <w:footnote w:type="continuationSeparator" w:id="0">
+    <w:p>
+      <w:pPr>
+        <w:spacing w:line="240" w:lineRule="auto"/>
+      </w:pPr>
+      <w:r>
+        <w:continuationSeparator/>
+      </w:r>
+    </w:p>
+  </w:footnote>
+</w:footnotes>
+</file>
+
+<file path=word/numbering.xml><?xml version="1.0" encoding="utf-8"?>
+<w:numbering xmlns:wpc="http://schemas.microsoft.com/office/word/2010/wordprocessingCanvas" xmlns:cx="http://schemas.microsoft.com/office/drawing/2014/chartex" xmlns:cx1="http://schemas.microsoft.com/office/drawing/2015/9/8/chartex" xmlns:cx2="http://schemas.microsoft.com/office/drawing/2015/10/21/chartex" xmlns:cx3="http://schemas.microsoft.com/office/drawing/2016/5/9/chartex" xmlns:cx4="http://schemas.microsoft.com/office/drawing/2016/5/10/chartex" xmlns:cx5="http://schemas.microsoft.com/office/drawing/2016/5/11/chartex" xmlns:cx6="http://schemas.microsoft.com/office/drawing/2016/5/12/chartex" xmlns:cx7="http://schemas.microsoft.com/office/drawing/2016/5/13/chartex" xmlns:cx8="http://schemas.microsoft.com/office/drawing/2016/5/14/chartex" xmlns:mc="http://schemas.openxmlformats.org/markup-compatibility/2006" xmlns:aink="http://schemas.microsoft.com/office/drawing/2016/ink" xmlns:am3d="http://schemas.microsoft.com/office/drawing/2017/model3d" xmlns:o="urn:schemas-microsoft-com:office:office" xmlns:r="http://schemas.openxmlformats.org/officeDocument/2006/relationships" xmlns:m="http://schemas.openxmlformats.org/officeDocument/2006/math" xmlns:v="urn:schemas-microsoft-com:vml" xmlns:wp14="http://schemas.microsoft.com/office/word/2010/wordprocessingDrawing" xmlns:wp="http://schemas.openxmlformats.org/drawingml/2006/wordprocessingDrawing" xmlns:w10="urn:schemas-microsoft-com:office:word" xmlns:w="http://schemas.openxmlformats.org/wordprocessingml/2006/main" xmlns:w14="http://schemas.microsoft.com/office/word/2010/wordml" xmlns:w15="http://schemas.microsoft.com/office/word/2012/wordml" xmlns:w16cid="http://schemas.microsoft.com/office/word/2016/wordml/cid" xmlns:w16se="http://schemas.microsoft.com/office/word/2015/wordml/symex" xmlns:wpg="http://schemas.microsoft.com/office/word/2010/wordprocessingGroup" xmlns:wpi="http://schemas.microsoft.com/office/word/2010/wordprocessingInk" xmlns:wne="http://schemas.microsoft.com/office/word/2006/wordml" xmlns:wps="http://schemas.microsoft.com/office/word/2010/wordprocessingShape" mc:Ignorable="w14 w15 w16se w16cid wp14">
+  <w:abstractNum w:abstractNumId="0" w15:restartNumberingAfterBreak="0">
+    <w:nsid w:val="FFFFFF7C"/>
+    <w:multiLevelType w:val="singleLevel"/>
+    <w:tmpl w:val="D0305AEC"/>
+    <w:lvl w:ilvl="0">
+      <w:start w:val="1"/>
+      <w:numFmt w:val="decimal"/>
+      <w:lvlText w:val="%1."/>
+      <w:lvlJc w:val="left"/>
+      <w:pPr>
+        <w:tabs>
+          <w:tab w:val="num" w:pos="1492"/>
+        </w:tabs>
+        <w:ind w:left="1492" w:hanging="360"/>
+      </w:pPr>
+    </w:lvl>
+  </w:abstractNum>
+  <w:abstractNum w:abstractNumId="1" w15:restartNumberingAfterBreak="0">
+    <w:nsid w:val="FFFFFF7D"/>
+    <w:multiLevelType w:val="singleLevel"/>
+    <w:tmpl w:val="448C0A84"/>
+    <w:lvl w:ilvl="0">
+      <w:start w:val="1"/>
+      <w:numFmt w:val="decimal"/>
+      <w:lvlText w:val="%1."/>
+      <w:lvlJc w:val="left"/>
+      <w:pPr>
+        <w:tabs>
+          <w:tab w:val="num" w:pos="1209"/>
+        </w:tabs>
+        <w:ind w:left="1209" w:hanging="360"/>
+      </w:pPr>
+    </w:lvl>
+  </w:abstractNum>
+  <w:abstractNum w:abstractNumId="2" w15:restartNumberingAfterBreak="0">
+    <w:nsid w:val="FFFFFF7E"/>
+    <w:multiLevelType w:val="singleLevel"/>
+    <w:tmpl w:val="D264C3FC"/>
+    <w:lvl w:ilvl="0">
+      <w:start w:val="1"/>
+      <w:numFmt w:val="decimal"/>
+      <w:lvlText w:val="%1."/>
+      <w:lvlJc w:val="left"/>
+      <w:pPr>
+        <w:tabs>
+          <w:tab w:val="num" w:pos="926"/>
+        </w:tabs>
+        <w:ind w:left="926" w:hanging="360"/>
+      </w:pPr>
+    </w:lvl>
+  </w:abstractNum>
+  <w:abstractNum w:abstractNumId="3" w15:restartNumberingAfterBreak="0">
+    <w:nsid w:val="FFFFFF7F"/>
+    <w:multiLevelType w:val="singleLevel"/>
+    <w:tmpl w:val="7BB8D0FC"/>
+    <w:lvl w:ilvl="0">
+      <w:start w:val="1"/>
+      <w:numFmt w:val="decimal"/>
+      <w:lvlText w:val="%1."/>
+      <w:lvlJc w:val="left"/>
+      <w:pPr>
+        <w:tabs>
+          <w:tab w:val="num" w:pos="643"/>
+        </w:tabs>
+        <w:ind w:left="643" w:hanging="360"/>
+      </w:pPr>
+    </w:lvl>
+  </w:abstractNum>
+  <w:abstractNum w:abstractNumId="4" w15:restartNumberingAfterBreak="0">
+    <w:nsid w:val="FFFFFF80"/>
+    <w:multiLevelType w:val="singleLevel"/>
+    <w:tmpl w:val="E38C15FE"/>
+    <w:lvl w:ilvl="0">
+      <w:start w:val="1"/>
+      <w:numFmt w:val="bullet"/>
+      <w:lvlText w:val=""/>
+      <w:lvlJc w:val="left"/>
+      <w:pPr>
+        <w:tabs>
+          <w:tab w:val="num" w:pos="1492"/>
+        </w:tabs>
+        <w:ind w:left="1492" w:hanging="360"/>
+      </w:pPr>
+      <w:rPr>
+        <w:rFonts w:ascii="Symbol" w:hAnsi="Symbol" w:hint="default"/>
+      </w:rPr>
+    </w:lvl>
+  </w:abstractNum>
+  <w:abstractNum w:abstractNumId="5" w15:restartNumberingAfterBreak="0">
+    <w:nsid w:val="FFFFFF81"/>
+    <w:multiLevelType w:val="singleLevel"/>
+    <w:tmpl w:val="BE00ABA8"/>
+    <w:lvl w:ilvl="0">
+      <w:start w:val="1"/>
+      <w:numFmt w:val="bullet"/>
+      <w:lvlText w:val=""/>
+      <w:lvlJc w:val="left"/>
+      <w:pPr>
+        <w:tabs>
+          <w:tab w:val="num" w:pos="1209"/>
+        </w:tabs>
+        <w:ind w:left="1209" w:hanging="360"/>
+      </w:pPr>
+      <w:rPr>
+        <w:rFonts w:ascii="Symbol" w:hAnsi="Symbol" w:hint="default"/>
+      </w:rPr>
+    </w:lvl>
+  </w:abstractNum>
+  <w:abstractNum w:abstractNumId="6" w15:restartNumberingAfterBreak="0">
+    <w:nsid w:val="FFFFFF82"/>
+    <w:multiLevelType w:val="singleLevel"/>
+    <w:tmpl w:val="5EE4E676"/>
+    <w:lvl w:ilvl="0">
+      <w:start w:val="1"/>
+      <w:numFmt w:val="bullet"/>
+      <w:lvlText w:val=""/>
+      <w:lvlJc w:val="left"/>
+      <w:pPr>
+        <w:tabs>
+          <w:tab w:val="num" w:pos="926"/>
+        </w:tabs>
+        <w:ind w:left="926" w:hanging="360"/>
+      </w:pPr>
+      <w:rPr>
+        <w:rFonts w:ascii="Symbol" w:hAnsi="Symbol" w:hint="default"/>
+      </w:rPr>
+    </w:lvl>
+  </w:abstractNum>
+  <w:abstractNum w:abstractNumId="7" w15:restartNumberingAfterBreak="0">
+    <w:nsid w:val="FFFFFF83"/>
+    <w:multiLevelType w:val="singleLevel"/>
+    <w:tmpl w:val="5AD87210"/>
+    <w:lvl w:ilvl="0">
+      <w:start w:val="1"/>
+      <w:numFmt w:val="bullet"/>
+      <w:lvlText w:val=""/>
+      <w:lvlJc w:val="left"/>
+      <w:pPr>
+        <w:tabs>
+          <w:tab w:val="num" w:pos="643"/>
+        </w:tabs>
+        <w:ind w:left="643" w:hanging="360"/>
+      </w:pPr>
+      <w:rPr>
+        <w:rFonts w:ascii="Symbol" w:hAnsi="Symbol" w:hint="default"/>
+      </w:rPr>
+    </w:lvl>
+  </w:abstractNum>
+  <w:abstractNum w:abstractNumId="8" w15:restartNumberingAfterBreak="0">
+    <w:nsid w:val="FFFFFF88"/>
+    <w:multiLevelType w:val="singleLevel"/>
+    <w:tmpl w:val="26D2A41E"/>
+    <w:lvl w:ilvl="0">
+      <w:start w:val="1"/>
+      <w:numFmt w:val="decimal"/>
+      <w:lvlText w:val="%1."/>
+      <w:lvlJc w:val="left"/>
+      <w:pPr>
+        <w:tabs>
+          <w:tab w:val="num" w:pos="360"/>
+        </w:tabs>
+        <w:ind w:left="360" w:hanging="360"/>
+      </w:pPr>
+    </w:lvl>
+  </w:abstractNum>
+  <w:abstractNum w:abstractNumId="9" w15:restartNumberingAfterBreak="0">
+    <w:nsid w:val="FFFFFF89"/>
+    <w:multiLevelType w:val="singleLevel"/>
+    <w:tmpl w:val="A742313C"/>
+    <w:lvl w:ilvl="0">
+      <w:start w:val="1"/>
+      <w:numFmt w:val="bullet"/>
+      <w:lvlText w:val=""/>
+      <w:lvlJc w:val="left"/>
+      <w:pPr>
+        <w:tabs>
+          <w:tab w:val="num" w:pos="360"/>
+        </w:tabs>
+        <w:ind w:left="360" w:hanging="360"/>
+      </w:pPr>
+      <w:rPr>
+        <w:rFonts w:ascii="Symbol" w:hAnsi="Symbol" w:hint="default"/>
+      </w:rPr>
+    </w:lvl>
+  </w:abstractNum>
+  <w:num w:numId="1">
+    <w:abstractNumId w:val="9"/>
+  </w:num>
+  <w:num w:numId="2">
+    <w:abstractNumId w:val="7"/>
+  </w:num>
+  <w:num w:numId="3">
+    <w:abstractNumId w:val="6"/>
+  </w:num>
+  <w:num w:numId="4">
+    <w:abstractNumId w:val="5"/>
+  </w:num>
+  <w:num w:numId="5">
+    <w:abstractNumId w:val="4"/>
+  </w:num>
+  <w:num w:numId="6">
+    <w:abstractNumId w:val="8"/>
+  </w:num>
+  <w:num w:numId="7">
+    <w:abstractNumId w:val="3"/>
+  </w:num>
+  <w:num w:numId="8">
+    <w:abstractNumId w:val="2"/>
+  </w:num>
+  <w:num w:numId="9">
+    <w:abstractNumId w:val="1"/>
+  </w:num>
+  <w:num w:numId="10">
+    <w:abstractNumId w:val="0"/>
+  </w:num>
+</w:numbering>
+</file>
+
 <file path=word/styles.xml><?xml version="1.0" encoding="utf-8"?>
 <w:styles xmlns:mc="http://schemas.openxmlformats.org/markup-compatibility/2006" xmlns:r="http://schemas.openxmlformats.org/officeDocument/2006/relationships" xmlns:w="http://schemas.openxmlformats.org/wordprocessingml/2006/main" xmlns:w14="http://schemas.microsoft.com/office/word/2010/wordml" xmlns:w15="http://schemas.microsoft.com/office/word/2012/wordml" xmlns:w16cid="http://schemas.microsoft.com/office/word/2016/wordml/cid" xmlns:w16se="http://schemas.microsoft.com/office/word/2015/wordml/symex" mc:Ignorable="w14 w15 w16se w16cid">
   <w:docDefaults>
     <w:rPrDefault>
       <w:rPr>
-        <w:rFonts w:asciiTheme="minorHAnsi" w:eastAsiaTheme="minorHAnsi" w:hAnsiTheme="minorHAnsi" w:cstheme="minorBidi"/>
-        <w:sz w:val="22"/>
+        <w:rFonts w:ascii="CMU Serif" w:eastAsiaTheme="minorHAnsi" w:hAnsi="CMU Serif" w:cstheme="minorBidi"/>
+        <w:sz w:val="24"/>
         <w:szCs w:val="22"/>
         <w:lang w:val="en-GB" w:eastAsia="en-US" w:bidi="ar-SA"/>
       </w:rPr>
     </w:rPrDefault>
     <w:pPrDefault>
       <w:pPr>
-        <w:spacing w:after="160" w:line="259" w:lineRule="auto"/>
+        <w:spacing w:line="360" w:lineRule="auto"/>
+        <w:jc w:val="both"/>
       </w:pPr>
     </w:pPrDefault>
   </w:docDefaults>
@@ -1142,6 +1958,7 @@
     <w:lsdException w:name="HTML Sample" w:semiHidden="1" w:unhideWhenUsed="1"/>
     <w:lsdException w:name="HTML Typewriter" w:semiHidden="1" w:unhideWhenUsed="1"/>
     <w:lsdException w:name="HTML Variable" w:semiHidden="1" w:unhideWhenUsed="1"/>
+    <w:lsdException w:name="Normal Table" w:semiHidden="1" w:unhideWhenUsed="1"/>
     <w:lsdException w:name="annotation subject" w:semiHidden="1" w:unhideWhenUsed="1"/>
     <w:lsdException w:name="No List" w:semiHidden="1" w:unhideWhenUsed="1"/>
     <w:lsdException w:name="Outline List 1" w:semiHidden="1" w:unhideWhenUsed="1"/>
@@ -1187,9 +2004,11 @@
     <w:lsdException w:name="Table Subtle 1" w:semiHidden="1" w:unhideWhenUsed="1"/>
     <w:lsdException w:name="Table Subtle 2" w:semiHidden="1" w:unhideWhenUsed="1"/>
     <w:lsdException w:name="Table Web 1" w:semiHidden="1" w:unhideWhenUsed="1"/>
+    <w:lsdException w:name="Table Web 2" w:semiHidden="1" w:unhideWhenUsed="1"/>
     <w:lsdException w:name="Table Web 3" w:semiHidden="1" w:unhideWhenUsed="1"/>
     <w:lsdException w:name="Balloon Text" w:semiHidden="1" w:unhideWhenUsed="1"/>
     <w:lsdException w:name="Table Grid" w:uiPriority="39"/>
+    <w:lsdException w:name="Table Theme" w:semiHidden="1" w:unhideWhenUsed="1"/>
     <w:lsdException w:name="Placeholder Text" w:semiHidden="1"/>
     <w:lsdException w:name="No Spacing" w:uiPriority="1" w:qFormat="1"/>
     <w:lsdException w:name="Light Shading" w:uiPriority="60"/>
@@ -1415,8 +2234,71 @@
   <w:style w:type="paragraph" w:default="1" w:styleId="Normal">
     <w:name w:val="Normal"/>
     <w:qFormat/>
+    <w:rsid w:val="000B6DBD"/>
+  </w:style>
+  <w:style w:type="paragraph" w:styleId="Heading1">
+    <w:name w:val="heading 1"/>
+    <w:basedOn w:val="Normal"/>
+    <w:next w:val="Normal"/>
+    <w:link w:val="Heading1Char"/>
+    <w:uiPriority w:val="9"/>
+    <w:qFormat/>
+    <w:rsid w:val="000B6DBD"/>
+    <w:pPr>
+      <w:keepNext/>
+      <w:keepLines/>
+      <w:spacing w:before="120" w:after="120"/>
+      <w:outlineLvl w:val="0"/>
+    </w:pPr>
     <w:rPr>
-      <w:noProof/>
+      <w:rFonts w:eastAsiaTheme="majorEastAsia" w:cstheme="majorBidi"/>
+      <w:color w:val="009999"/>
+      <w:sz w:val="44"/>
+      <w:szCs w:val="32"/>
+    </w:rPr>
+  </w:style>
+  <w:style w:type="paragraph" w:styleId="Heading2">
+    <w:name w:val="heading 2"/>
+    <w:basedOn w:val="Normal"/>
+    <w:next w:val="Normal"/>
+    <w:link w:val="Heading2Char"/>
+    <w:uiPriority w:val="9"/>
+    <w:unhideWhenUsed/>
+    <w:qFormat/>
+    <w:rsid w:val="000B6DBD"/>
+    <w:pPr>
+      <w:keepNext/>
+      <w:keepLines/>
+      <w:spacing w:before="40"/>
+      <w:outlineLvl w:val="1"/>
+    </w:pPr>
+    <w:rPr>
+      <w:rFonts w:eastAsiaTheme="majorEastAsia" w:cstheme="majorBidi"/>
+      <w:color w:val="009999"/>
+      <w:sz w:val="36"/>
+      <w:szCs w:val="26"/>
+    </w:rPr>
+  </w:style>
+  <w:style w:type="paragraph" w:styleId="Heading3">
+    <w:name w:val="heading 3"/>
+    <w:basedOn w:val="Normal"/>
+    <w:next w:val="Normal"/>
+    <w:link w:val="Heading3Char"/>
+    <w:uiPriority w:val="9"/>
+    <w:unhideWhenUsed/>
+    <w:qFormat/>
+    <w:rsid w:val="000B6DBD"/>
+    <w:pPr>
+      <w:keepNext/>
+      <w:keepLines/>
+      <w:spacing w:before="40"/>
+      <w:outlineLvl w:val="2"/>
+    </w:pPr>
+    <w:rPr>
+      <w:rFonts w:eastAsiaTheme="majorEastAsia" w:cstheme="majorBidi"/>
+      <w:color w:val="009999"/>
+      <w:sz w:val="32"/>
+      <w:szCs w:val="24"/>
     </w:rPr>
   </w:style>
   <w:style w:type="character" w:default="1" w:styleId="DefaultParagraphFont">
@@ -1445,6 +2327,151 @@
     <w:uiPriority w:val="99"/>
     <w:semiHidden/>
     <w:unhideWhenUsed/>
+  </w:style>
+  <w:style w:type="character" w:customStyle="1" w:styleId="Heading1Char">
+    <w:name w:val="Heading 1 Char"/>
+    <w:basedOn w:val="DefaultParagraphFont"/>
+    <w:link w:val="Heading1"/>
+    <w:uiPriority w:val="9"/>
+    <w:rsid w:val="000B6DBD"/>
+    <w:rPr>
+      <w:rFonts w:ascii="CMU Serif" w:eastAsiaTheme="majorEastAsia" w:hAnsi="CMU Serif" w:cstheme="majorBidi"/>
+      <w:noProof/>
+      <w:color w:val="009999"/>
+      <w:sz w:val="44"/>
+      <w:szCs w:val="32"/>
+    </w:rPr>
+  </w:style>
+  <w:style w:type="paragraph" w:styleId="TOCHeading">
+    <w:name w:val="TOC Heading"/>
+    <w:basedOn w:val="Heading1"/>
+    <w:next w:val="Normal"/>
+    <w:uiPriority w:val="39"/>
+    <w:unhideWhenUsed/>
+    <w:qFormat/>
+    <w:rsid w:val="00FE1394"/>
+    <w:pPr>
+      <w:outlineLvl w:val="9"/>
+    </w:pPr>
+    <w:rPr>
+      <w:lang w:val="en-US"/>
+    </w:rPr>
+  </w:style>
+  <w:style w:type="paragraph" w:styleId="TOC1">
+    <w:name w:val="toc 1"/>
+    <w:basedOn w:val="Normal"/>
+    <w:next w:val="Normal"/>
+    <w:autoRedefine/>
+    <w:uiPriority w:val="39"/>
+    <w:unhideWhenUsed/>
+    <w:rsid w:val="00FE1394"/>
+    <w:pPr>
+      <w:spacing w:after="100"/>
+    </w:pPr>
+  </w:style>
+  <w:style w:type="character" w:styleId="Hyperlink">
+    <w:name w:val="Hyperlink"/>
+    <w:basedOn w:val="DefaultParagraphFont"/>
+    <w:uiPriority w:val="99"/>
+    <w:unhideWhenUsed/>
+    <w:rsid w:val="00FE1394"/>
+    <w:rPr>
+      <w:color w:val="0563C1" w:themeColor="hyperlink"/>
+      <w:u w:val="single"/>
+    </w:rPr>
+  </w:style>
+  <w:style w:type="character" w:customStyle="1" w:styleId="Heading2Char">
+    <w:name w:val="Heading 2 Char"/>
+    <w:basedOn w:val="DefaultParagraphFont"/>
+    <w:link w:val="Heading2"/>
+    <w:uiPriority w:val="9"/>
+    <w:rsid w:val="000B6DBD"/>
+    <w:rPr>
+      <w:rFonts w:ascii="CMU Serif" w:eastAsiaTheme="majorEastAsia" w:hAnsi="CMU Serif" w:cstheme="majorBidi"/>
+      <w:noProof/>
+      <w:color w:val="009999"/>
+      <w:sz w:val="36"/>
+      <w:szCs w:val="26"/>
+    </w:rPr>
+  </w:style>
+  <w:style w:type="character" w:customStyle="1" w:styleId="Heading3Char">
+    <w:name w:val="Heading 3 Char"/>
+    <w:basedOn w:val="DefaultParagraphFont"/>
+    <w:link w:val="Heading3"/>
+    <w:uiPriority w:val="9"/>
+    <w:rsid w:val="000B6DBD"/>
+    <w:rPr>
+      <w:rFonts w:ascii="CMU Serif" w:eastAsiaTheme="majorEastAsia" w:hAnsi="CMU Serif" w:cstheme="majorBidi"/>
+      <w:noProof/>
+      <w:color w:val="009999"/>
+      <w:sz w:val="32"/>
+      <w:szCs w:val="24"/>
+    </w:rPr>
+  </w:style>
+  <w:style w:type="paragraph" w:styleId="TOC2">
+    <w:name w:val="toc 2"/>
+    <w:basedOn w:val="Normal"/>
+    <w:next w:val="Normal"/>
+    <w:autoRedefine/>
+    <w:uiPriority w:val="39"/>
+    <w:unhideWhenUsed/>
+    <w:rsid w:val="000B6DBD"/>
+    <w:pPr>
+      <w:spacing w:after="100"/>
+      <w:ind w:left="220"/>
+    </w:pPr>
+  </w:style>
+  <w:style w:type="paragraph" w:styleId="TOC3">
+    <w:name w:val="toc 3"/>
+    <w:basedOn w:val="Normal"/>
+    <w:next w:val="Normal"/>
+    <w:autoRedefine/>
+    <w:uiPriority w:val="39"/>
+    <w:unhideWhenUsed/>
+    <w:rsid w:val="000B6DBD"/>
+    <w:pPr>
+      <w:spacing w:after="100"/>
+      <w:ind w:left="440"/>
+    </w:pPr>
+  </w:style>
+  <w:style w:type="paragraph" w:styleId="EndnoteText">
+    <w:name w:val="endnote text"/>
+    <w:basedOn w:val="Normal"/>
+    <w:link w:val="EndnoteTextChar"/>
+    <w:uiPriority w:val="99"/>
+    <w:semiHidden/>
+    <w:unhideWhenUsed/>
+    <w:rsid w:val="00F17A6E"/>
+    <w:pPr>
+      <w:spacing w:line="240" w:lineRule="auto"/>
+    </w:pPr>
+    <w:rPr>
+      <w:sz w:val="20"/>
+      <w:szCs w:val="20"/>
+    </w:rPr>
+  </w:style>
+  <w:style w:type="character" w:customStyle="1" w:styleId="EndnoteTextChar">
+    <w:name w:val="Endnote Text Char"/>
+    <w:basedOn w:val="DefaultParagraphFont"/>
+    <w:link w:val="EndnoteText"/>
+    <w:uiPriority w:val="99"/>
+    <w:semiHidden/>
+    <w:rsid w:val="00F17A6E"/>
+    <w:rPr>
+      <w:sz w:val="20"/>
+      <w:szCs w:val="20"/>
+    </w:rPr>
+  </w:style>
+  <w:style w:type="character" w:styleId="EndnoteReference">
+    <w:name w:val="endnote reference"/>
+    <w:basedOn w:val="DefaultParagraphFont"/>
+    <w:uiPriority w:val="99"/>
+    <w:semiHidden/>
+    <w:unhideWhenUsed/>
+    <w:rsid w:val="00F17A6E"/>
+    <w:rPr>
+      <w:vertAlign w:val="superscript"/>
+    </w:rPr>
   </w:style>
 </w:styles>
 </file>
@@ -1749,7 +2776,7 @@
 </file>
 
 <file path=customXml/itemProps1.xml><?xml version="1.0" encoding="utf-8"?>
-<ds:datastoreItem xmlns:ds="http://schemas.openxmlformats.org/officeDocument/2006/customXml" ds:itemID="{901C85A9-BA6E-4630-B4FB-F2216714815D}">
+<ds:datastoreItem xmlns:ds="http://schemas.openxmlformats.org/officeDocument/2006/customXml" ds:itemID="{F5E798F4-7696-498C-A94A-F19B3B0BEB92}">
   <ds:schemaRefs>
     <ds:schemaRef ds:uri="http://schemas.openxmlformats.org/officeDocument/2006/bibliography"/>
   </ds:schemaRefs>

</xml_diff>

<commit_message>
Doc - parser, preparation
</commit_message>
<xml_diff>
--- a/Szakdolgozat.docx
+++ b/Szakdolgozat.docx
@@ -867,7 +867,16 @@
               <w:rFonts w:cs="CMU Serif"/>
               <w:szCs w:val="48"/>
             </w:rPr>
-            <w:t>Tartalomjegyzék</w:t>
+            <w:t>Tartalomjeg</w:t>
+          </w:r>
+          <w:bookmarkStart w:id="1" w:name="_GoBack"/>
+          <w:bookmarkEnd w:id="1"/>
+          <w:r>
+            <w:rPr>
+              <w:rFonts w:cs="CMU Serif"/>
+              <w:szCs w:val="48"/>
+            </w:rPr>
+            <w:t>yzék</w:t>
           </w:r>
         </w:p>
         <w:p>
@@ -901,7 +910,7 @@
             </w:rPr>
             <w:fldChar w:fldCharType="separate"/>
           </w:r>
-          <w:hyperlink w:anchor="_Toc39184723" w:history="1">
+          <w:hyperlink w:anchor="_Toc39528667" w:history="1">
             <w:r>
               <w:rPr>
                 <w:rStyle w:val="Hyperlink"/>
@@ -930,7 +939,7 @@
                 <w:noProof/>
                 <w:webHidden/>
               </w:rPr>
-              <w:instrText xml:space="preserve"> PAGEREF _Toc39184723 \h </w:instrText>
+              <w:instrText xml:space="preserve"> PAGEREF _Toc39528667 \h </w:instrText>
             </w:r>
             <w:r>
               <w:rPr>
@@ -974,7 +983,7 @@
               <w:lang w:eastAsia="en-GB"/>
             </w:rPr>
           </w:pPr>
-          <w:hyperlink w:anchor="_Toc39184724" w:history="1">
+          <w:hyperlink w:anchor="_Toc39528668" w:history="1">
             <w:r>
               <w:rPr>
                 <w:rStyle w:val="Hyperlink"/>
@@ -1003,7 +1012,7 @@
                 <w:noProof/>
                 <w:webHidden/>
               </w:rPr>
-              <w:instrText xml:space="preserve"> PAGEREF _Toc39184724 \h </w:instrText>
+              <w:instrText xml:space="preserve"> PAGEREF _Toc39528668 \h </w:instrText>
             </w:r>
             <w:r>
               <w:rPr>
@@ -1047,7 +1056,7 @@
               <w:lang w:eastAsia="en-GB"/>
             </w:rPr>
           </w:pPr>
-          <w:hyperlink w:anchor="_Toc39184725" w:history="1">
+          <w:hyperlink w:anchor="_Toc39528669" w:history="1">
             <w:r>
               <w:rPr>
                 <w:rStyle w:val="Hyperlink"/>
@@ -1075,7 +1084,7 @@
                 <w:noProof/>
                 <w:webHidden/>
               </w:rPr>
-              <w:instrText xml:space="preserve"> PAGEREF _Toc39184725 \h </w:instrText>
+              <w:instrText xml:space="preserve"> PAGEREF _Toc39528669 \h </w:instrText>
             </w:r>
             <w:r>
               <w:rPr>
@@ -1119,7 +1128,7 @@
               <w:lang w:eastAsia="en-GB"/>
             </w:rPr>
           </w:pPr>
-          <w:hyperlink w:anchor="_Toc39184726" w:history="1">
+          <w:hyperlink w:anchor="_Toc39528670" w:history="1">
             <w:r>
               <w:rPr>
                 <w:rStyle w:val="Hyperlink"/>
@@ -1147,7 +1156,7 @@
                 <w:noProof/>
                 <w:webHidden/>
               </w:rPr>
-              <w:instrText xml:space="preserve"> PAGEREF _Toc39184726 \h </w:instrText>
+              <w:instrText xml:space="preserve"> PAGEREF _Toc39528670 \h </w:instrText>
             </w:r>
             <w:r>
               <w:rPr>
@@ -1191,7 +1200,7 @@
               <w:lang w:eastAsia="en-GB"/>
             </w:rPr>
           </w:pPr>
-          <w:hyperlink w:anchor="_Toc39184727" w:history="1">
+          <w:hyperlink w:anchor="_Toc39528671" w:history="1">
             <w:r>
               <w:rPr>
                 <w:rStyle w:val="Hyperlink"/>
@@ -1219,7 +1228,7 @@
                 <w:noProof/>
                 <w:webHidden/>
               </w:rPr>
-              <w:instrText xml:space="preserve"> PAGEREF _Toc39184727 \h </w:instrText>
+              <w:instrText xml:space="preserve"> PAGEREF _Toc39528671 \h </w:instrText>
             </w:r>
             <w:r>
               <w:rPr>
@@ -1263,14 +1272,14 @@
               <w:lang w:eastAsia="en-GB"/>
             </w:rPr>
           </w:pPr>
-          <w:hyperlink w:anchor="_Toc39184728" w:history="1">
+          <w:hyperlink w:anchor="_Toc39528672" w:history="1">
             <w:r>
               <w:rPr>
                 <w:rStyle w:val="Hyperlink"/>
                 <w:noProof/>
                 <w:lang w:val="hu-HU"/>
               </w:rPr>
-              <w:t>Verifikáció</w:t>
+              <w:t>Hiba észlelés</w:t>
             </w:r>
             <w:r>
               <w:rPr>
@@ -1291,7 +1300,7 @@
                 <w:noProof/>
                 <w:webHidden/>
               </w:rPr>
-              <w:instrText xml:space="preserve"> PAGEREF _Toc39184728 \h </w:instrText>
+              <w:instrText xml:space="preserve"> PAGEREF _Toc39528672 \h </w:instrText>
             </w:r>
             <w:r>
               <w:rPr>
@@ -1335,7 +1344,7 @@
               <w:lang w:eastAsia="en-GB"/>
             </w:rPr>
           </w:pPr>
-          <w:hyperlink w:anchor="_Toc39184729" w:history="1">
+          <w:hyperlink w:anchor="_Toc39528673" w:history="1">
             <w:r>
               <w:rPr>
                 <w:rStyle w:val="Hyperlink"/>
@@ -1363,7 +1372,7 @@
                 <w:noProof/>
                 <w:webHidden/>
               </w:rPr>
-              <w:instrText xml:space="preserve"> PAGEREF _Toc39184729 \h </w:instrText>
+              <w:instrText xml:space="preserve"> PAGEREF _Toc39528673 \h </w:instrText>
             </w:r>
             <w:r>
               <w:rPr>
@@ -1384,6 +1393,150 @@
                 <w:webHidden/>
               </w:rPr>
               <w:t>6</w:t>
+            </w:r>
+            <w:r>
+              <w:rPr>
+                <w:noProof/>
+                <w:webHidden/>
+              </w:rPr>
+              <w:fldChar w:fldCharType="end"/>
+            </w:r>
+          </w:hyperlink>
+        </w:p>
+        <w:p>
+          <w:pPr>
+            <w:pStyle w:val="TOC3"/>
+            <w:tabs>
+              <w:tab w:val="right" w:leader="dot" w:pos="8493"/>
+            </w:tabs>
+            <w:rPr>
+              <w:rFonts w:asciiTheme="minorHAnsi" w:eastAsiaTheme="minorEastAsia" w:hAnsiTheme="minorHAnsi"/>
+              <w:noProof/>
+              <w:sz w:val="22"/>
+              <w:lang w:eastAsia="en-GB"/>
+            </w:rPr>
+          </w:pPr>
+          <w:hyperlink w:anchor="_Toc39528674" w:history="1">
+            <w:r>
+              <w:rPr>
+                <w:rStyle w:val="Hyperlink"/>
+                <w:noProof/>
+                <w:lang w:val="hu-HU"/>
+              </w:rPr>
+              <w:t>Preparation.hs</w:t>
+            </w:r>
+            <w:r>
+              <w:rPr>
+                <w:noProof/>
+                <w:webHidden/>
+              </w:rPr>
+              <w:tab/>
+            </w:r>
+            <w:r>
+              <w:rPr>
+                <w:noProof/>
+                <w:webHidden/>
+              </w:rPr>
+              <w:fldChar w:fldCharType="begin"/>
+            </w:r>
+            <w:r>
+              <w:rPr>
+                <w:noProof/>
+                <w:webHidden/>
+              </w:rPr>
+              <w:instrText xml:space="preserve"> PAGEREF _Toc39528674 \h </w:instrText>
+            </w:r>
+            <w:r>
+              <w:rPr>
+                <w:noProof/>
+                <w:webHidden/>
+              </w:rPr>
+            </w:r>
+            <w:r>
+              <w:rPr>
+                <w:noProof/>
+                <w:webHidden/>
+              </w:rPr>
+              <w:fldChar w:fldCharType="separate"/>
+            </w:r>
+            <w:r>
+              <w:rPr>
+                <w:noProof/>
+                <w:webHidden/>
+              </w:rPr>
+              <w:t>9</w:t>
+            </w:r>
+            <w:r>
+              <w:rPr>
+                <w:noProof/>
+                <w:webHidden/>
+              </w:rPr>
+              <w:fldChar w:fldCharType="end"/>
+            </w:r>
+          </w:hyperlink>
+        </w:p>
+        <w:p>
+          <w:pPr>
+            <w:pStyle w:val="TOC3"/>
+            <w:tabs>
+              <w:tab w:val="right" w:leader="dot" w:pos="8493"/>
+            </w:tabs>
+            <w:rPr>
+              <w:rFonts w:asciiTheme="minorHAnsi" w:eastAsiaTheme="minorEastAsia" w:hAnsiTheme="minorHAnsi"/>
+              <w:noProof/>
+              <w:sz w:val="22"/>
+              <w:lang w:eastAsia="en-GB"/>
+            </w:rPr>
+          </w:pPr>
+          <w:hyperlink w:anchor="_Toc39528675" w:history="1">
+            <w:r>
+              <w:rPr>
+                <w:rStyle w:val="Hyperlink"/>
+                <w:noProof/>
+                <w:lang w:val="hu-HU"/>
+              </w:rPr>
+              <w:t>Verification.hs</w:t>
+            </w:r>
+            <w:r>
+              <w:rPr>
+                <w:noProof/>
+                <w:webHidden/>
+              </w:rPr>
+              <w:tab/>
+            </w:r>
+            <w:r>
+              <w:rPr>
+                <w:noProof/>
+                <w:webHidden/>
+              </w:rPr>
+              <w:fldChar w:fldCharType="begin"/>
+            </w:r>
+            <w:r>
+              <w:rPr>
+                <w:noProof/>
+                <w:webHidden/>
+              </w:rPr>
+              <w:instrText xml:space="preserve"> PAGEREF _Toc39528675 \h </w:instrText>
+            </w:r>
+            <w:r>
+              <w:rPr>
+                <w:noProof/>
+                <w:webHidden/>
+              </w:rPr>
+            </w:r>
+            <w:r>
+              <w:rPr>
+                <w:noProof/>
+                <w:webHidden/>
+              </w:rPr>
+              <w:fldChar w:fldCharType="separate"/>
+            </w:r>
+            <w:r>
+              <w:rPr>
+                <w:noProof/>
+                <w:webHidden/>
+              </w:rPr>
+              <w:t>9</w:t>
             </w:r>
             <w:r>
               <w:rPr>
@@ -1407,7 +1560,7 @@
               <w:lang w:eastAsia="en-GB"/>
             </w:rPr>
           </w:pPr>
-          <w:hyperlink w:anchor="_Toc39184730" w:history="1">
+          <w:hyperlink w:anchor="_Toc39528676" w:history="1">
             <w:r>
               <w:rPr>
                 <w:rStyle w:val="Hyperlink"/>
@@ -1435,7 +1588,7 @@
                 <w:noProof/>
                 <w:webHidden/>
               </w:rPr>
-              <w:instrText xml:space="preserve"> PAGEREF _Toc39184730 \h </w:instrText>
+              <w:instrText xml:space="preserve"> PAGEREF _Toc39528676 \h </w:instrText>
             </w:r>
             <w:r>
               <w:rPr>
@@ -1455,7 +1608,7 @@
                 <w:noProof/>
                 <w:webHidden/>
               </w:rPr>
-              <w:t>6</w:t>
+              <w:t>10</w:t>
             </w:r>
             <w:r>
               <w:rPr>
@@ -1526,7 +1679,7 @@
           <w:lang w:val="hu-HU"/>
         </w:rPr>
       </w:pPr>
-      <w:bookmarkStart w:id="1" w:name="_Toc39184723"/>
+      <w:bookmarkStart w:id="2" w:name="_Toc39528667"/>
       <w:r>
         <w:rPr>
           <w:rFonts w:eastAsia="Calibri"/>
@@ -1535,7 +1688,7 @@
         <w:lastRenderedPageBreak/>
         <w:t>Bevezetés</w:t>
       </w:r>
-      <w:bookmarkEnd w:id="1"/>
+      <w:bookmarkEnd w:id="2"/>
     </w:p>
     <w:p>
       <w:pPr>
@@ -1591,7 +1744,19 @@
         <w:rPr>
           <w:lang w:val="hu-HU"/>
         </w:rPr>
-        <w:t>A P4 – gyel néhány projektmunka alkalmával ismerkedtem meg.</w:t>
+        <w:t>A P4</w:t>
+      </w:r>
+      <w:r>
+        <w:rPr>
+          <w:lang w:val="hu-HU"/>
+        </w:rPr>
+        <w:t xml:space="preserve"> programozázi nyelvvel</w:t>
+      </w:r>
+      <w:r>
+        <w:rPr>
+          <w:lang w:val="hu-HU"/>
+        </w:rPr>
+        <w:t xml:space="preserve"> néhány projektmunka alkalmával ismerkedtem meg.</w:t>
       </w:r>
     </w:p>
     <w:p>
@@ -1648,7 +1813,19 @@
         <w:rPr>
           <w:lang w:val="hu-HU"/>
         </w:rPr>
-        <w:t>A szakdolgozatom ez alapján két nagyobb részre osztható: a verifikációs részre, és megjelenítésre.</w:t>
+        <w:t>A szakdolgozatom ez alapján két nagyobb részre osztható: a</w:t>
+      </w:r>
+      <w:r>
+        <w:rPr>
+          <w:lang w:val="hu-HU"/>
+        </w:rPr>
+        <w:t xml:space="preserve">z elemző </w:t>
+      </w:r>
+      <w:r>
+        <w:rPr>
+          <w:lang w:val="hu-HU"/>
+        </w:rPr>
+        <w:t>részre, és megjelenítésre.</w:t>
       </w:r>
     </w:p>
     <w:p>
@@ -1674,7 +1851,25 @@
         <w:rPr>
           <w:lang w:val="hu-HU"/>
         </w:rPr>
-        <w:t>Utóbbit az egyetemen elsajátított MVVM architektúrában építettem fel, ahol az üzleti logika a verifikációs résztől kapott infomációt dolgozza fel.</w:t>
+        <w:t>Utóbbit az egyetemen elsajátított MVVM architektúrában építettem fel, ahol az üzleti logika a</w:t>
+      </w:r>
+      <w:r>
+        <w:rPr>
+          <w:lang w:val="hu-HU"/>
+        </w:rPr>
+        <w:t xml:space="preserve">z </w:t>
+      </w:r>
+      <w:r>
+        <w:rPr>
+          <w:lang w:val="hu-HU"/>
+        </w:rPr>
+        <w:t>ellenőrző résztől</w:t>
+      </w:r>
+      <w:r>
+        <w:rPr>
+          <w:lang w:val="hu-HU"/>
+        </w:rPr>
+        <w:t xml:space="preserve"> kapott infomációt dolgozza fel.</w:t>
       </w:r>
     </w:p>
     <w:p>
@@ -1709,7 +1904,7 @@
           <w:lang w:val="hu-HU"/>
         </w:rPr>
       </w:pPr>
-      <w:bookmarkStart w:id="2" w:name="_Toc39184724"/>
+      <w:bookmarkStart w:id="3" w:name="_Toc39528668"/>
       <w:r>
         <w:rPr>
           <w:rFonts w:eastAsia="Calibri"/>
@@ -1732,7 +1927,7 @@
         </w:rPr>
         <w:t>használói dokumentáció</w:t>
       </w:r>
-      <w:bookmarkEnd w:id="2"/>
+      <w:bookmarkEnd w:id="3"/>
     </w:p>
     <w:p>
       <w:pPr>
@@ -1754,14 +1949,14 @@
           <w:lang w:val="hu-HU"/>
         </w:rPr>
       </w:pPr>
-      <w:bookmarkStart w:id="3" w:name="_Toc39184725"/>
+      <w:bookmarkStart w:id="4" w:name="_Toc39528669"/>
       <w:r>
         <w:rPr>
           <w:lang w:val="hu-HU"/>
         </w:rPr>
         <w:t>Fejlesztői dokumentáció</w:t>
       </w:r>
-      <w:bookmarkEnd w:id="3"/>
+      <w:bookmarkEnd w:id="4"/>
     </w:p>
     <w:p>
       <w:pPr>
@@ -1770,14 +1965,14 @@
           <w:lang w:val="hu-HU"/>
         </w:rPr>
       </w:pPr>
-      <w:bookmarkStart w:id="4" w:name="_Toc39184726"/>
+      <w:bookmarkStart w:id="5" w:name="_Toc39528670"/>
       <w:r>
         <w:rPr>
           <w:lang w:val="hu-HU"/>
         </w:rPr>
         <w:t>Szabályrendszer</w:t>
       </w:r>
-      <w:bookmarkEnd w:id="4"/>
+      <w:bookmarkEnd w:id="5"/>
     </w:p>
     <w:p>
       <w:pPr>
@@ -1856,14 +2051,14 @@
           <w:lang w:val="hu-HU"/>
         </w:rPr>
       </w:pPr>
-      <w:bookmarkStart w:id="5" w:name="_Toc39184727"/>
+      <w:bookmarkStart w:id="6" w:name="_Toc39528671"/>
       <w:r>
         <w:rPr>
           <w:lang w:val="hu-HU"/>
         </w:rPr>
         <w:t>Elemzés</w:t>
       </w:r>
-      <w:bookmarkEnd w:id="5"/>
+      <w:bookmarkEnd w:id="6"/>
     </w:p>
     <w:p>
       <w:pPr>
@@ -1930,14 +2125,14 @@
           <w:lang w:val="hu-HU"/>
         </w:rPr>
       </w:pPr>
-      <w:bookmarkStart w:id="6" w:name="_Toc39184728"/>
-      <w:r>
-        <w:rPr>
-          <w:lang w:val="hu-HU"/>
-        </w:rPr>
-        <w:t>Verifikáció</w:t>
-      </w:r>
-      <w:bookmarkEnd w:id="6"/>
+      <w:bookmarkStart w:id="7" w:name="_Toc39528672"/>
+      <w:r>
+        <w:rPr>
+          <w:lang w:val="hu-HU"/>
+        </w:rPr>
+        <w:t>Hiba észlelés</w:t>
+      </w:r>
+      <w:bookmarkEnd w:id="7"/>
     </w:p>
     <w:p>
       <w:pPr>
@@ -1978,7 +2173,7 @@
           <w:lang w:val="hu-HU"/>
         </w:rPr>
       </w:pPr>
-      <w:bookmarkStart w:id="7" w:name="_Toc39184729"/>
+      <w:bookmarkStart w:id="8" w:name="_Toc39528673"/>
       <w:r>
         <w:rPr>
           <w:lang w:val="hu-HU"/>
@@ -1986,7 +2181,7 @@
         <w:lastRenderedPageBreak/>
         <w:t>Parser.hs</w:t>
       </w:r>
-      <w:bookmarkEnd w:id="7"/>
+      <w:bookmarkEnd w:id="8"/>
     </w:p>
     <w:p>
       <w:pPr>
@@ -2081,13 +2276,6 @@
         </w:rPr>
         <w:t xml:space="preserve"> </w:t>
       </w:r>
-    </w:p>
-    <w:p>
-      <w:pPr>
-        <w:rPr>
-          <w:lang w:val="hu-HU"/>
-        </w:rPr>
-      </w:pPr>
       <w:r>
         <w:rPr>
           <w:lang w:val="hu-HU"/>
@@ -2131,14 +2319,14 @@
         <w:rPr>
           <w:lang w:val="hu-HU"/>
         </w:rPr>
-        <w:t>Típusok</w:t>
+        <w:t>Bevezetett adattípusok</w:t>
       </w:r>
     </w:p>
     <w:p>
       <w:pPr>
         <w:pStyle w:val="Heading5"/>
         <w:rPr>
-          <w:lang w:val="hu-HU"/>
+          <w:rStyle w:val="Strong"/>
         </w:rPr>
       </w:pPr>
       <w:r>
@@ -2158,7 +2346,19 @@
         <w:rPr>
           <w:lang w:val="hu-HU"/>
         </w:rPr>
-        <w:t>A szintaktikus elemző célja, hogy a megkapott P4 programot megfelelő részekre bontsa, amelyet az előkészítő folyamat már könnyen át tud alakítani a verifikációhoz szükséges típusokra.</w:t>
+        <w:t xml:space="preserve">A szintaktikus elemző célja, hogy a megkapott P4 programot megfelelő részekre bontsa, amelyet az előkészítő folyamat már könnyen át tud alakítani a </w:t>
+      </w:r>
+      <w:r>
+        <w:rPr>
+          <w:lang w:val="hu-HU"/>
+        </w:rPr>
+        <w:t xml:space="preserve">hibák észleléséhez </w:t>
+      </w:r>
+      <w:r>
+        <w:rPr>
+          <w:lang w:val="hu-HU"/>
+        </w:rPr>
+        <w:t>szükséges típusokra.</w:t>
       </w:r>
     </w:p>
     <w:p>
@@ -2185,34 +2385,13 @@
         <w:rPr>
           <w:lang w:val="hu-HU"/>
         </w:rPr>
-        <w:t xml:space="preserve"> típus foglalja magába. </w:t>
-      </w:r>
-    </w:p>
-    <w:p>
-      <w:pPr>
-        <w:pStyle w:val="Heading5"/>
-        <w:rPr>
-          <w:lang w:val="hu-HU"/>
-        </w:rPr>
-      </w:pPr>
-      <w:r>
-        <w:rPr>
-          <w:lang w:val="hu-HU"/>
-        </w:rPr>
-        <w:t>Variable</w:t>
-      </w:r>
-    </w:p>
-    <w:p>
-      <w:pPr>
-        <w:rPr>
-          <w:lang w:val="hu-HU"/>
-        </w:rPr>
-      </w:pPr>
-      <w:r>
-        <w:rPr>
-          <w:lang w:val="hu-HU"/>
-        </w:rPr>
-        <w:t xml:space="preserve">A </w:t>
+        <w:t xml:space="preserve"> típus foglalja magába.</w:t>
+      </w:r>
+      <w:r>
+        <w:rPr>
+          <w:lang w:val="hu-HU"/>
+        </w:rPr>
+        <w:t xml:space="preserve"> Az elemzés célja egy </w:t>
       </w:r>
       <w:r>
         <w:rPr>
@@ -2220,43 +2399,40 @@
           <w:iCs/>
           <w:lang w:val="hu-HU"/>
         </w:rPr>
+        <w:t>Statement</w:t>
+      </w:r>
+      <w:r>
+        <w:rPr>
+          <w:lang w:val="hu-HU"/>
+        </w:rPr>
+        <w:t xml:space="preserve"> listává alakítani a megkapott programot.</w:t>
+      </w:r>
+    </w:p>
+    <w:p>
+      <w:pPr>
+        <w:pStyle w:val="Heading5"/>
+        <w:rPr>
+          <w:lang w:val="hu-HU"/>
+        </w:rPr>
+      </w:pPr>
+      <w:r>
+        <w:rPr>
+          <w:lang w:val="hu-HU"/>
+        </w:rPr>
         <w:t>Variable</w:t>
       </w:r>
-      <w:r>
-        <w:rPr>
-          <w:lang w:val="hu-HU"/>
-        </w:rPr>
-        <w:t xml:space="preserve"> típus segítségével </w:t>
-      </w:r>
-      <w:r>
-        <w:rPr>
-          <w:lang w:val="hu-HU"/>
-        </w:rPr>
-        <w:t>írjuk le</w:t>
-      </w:r>
-      <w:r>
-        <w:rPr>
-          <w:lang w:val="hu-HU"/>
-        </w:rPr>
-        <w:t xml:space="preserve"> mind a mezőket és headereket, mind </w:t>
-      </w:r>
-      <w:r>
-        <w:rPr>
-          <w:lang w:val="hu-HU"/>
-        </w:rPr>
-        <w:t>pedig a tábl</w:t>
-      </w:r>
-      <w:r>
-        <w:rPr>
-          <w:lang w:val="hu-HU"/>
-        </w:rPr>
-        <w:t>ák</w:t>
-      </w:r>
-      <w:r>
-        <w:rPr>
-          <w:lang w:val="hu-HU"/>
-        </w:rPr>
-        <w:t xml:space="preserve"> kulcsait és a </w:t>
+    </w:p>
+    <w:p>
+      <w:pPr>
+        <w:rPr>
+          <w:lang w:val="hu-HU"/>
+        </w:rPr>
+      </w:pPr>
+      <w:r>
+        <w:rPr>
+          <w:lang w:val="hu-HU"/>
+        </w:rPr>
+        <w:t xml:space="preserve">A </w:t>
       </w:r>
       <w:r>
         <w:rPr>
@@ -2264,46 +2440,43 @@
           <w:iCs/>
           <w:lang w:val="hu-HU"/>
         </w:rPr>
-        <w:t>control</w:t>
-      </w:r>
-      <w:r>
-        <w:rPr>
-          <w:lang w:val="hu-HU"/>
-        </w:rPr>
-        <w:t xml:space="preserve"> függvények paramétereiben </w:t>
-      </w:r>
-      <w:r>
-        <w:rPr>
-          <w:lang w:val="hu-HU"/>
-        </w:rPr>
-        <w:t>szereplő változókat.</w:t>
-      </w:r>
-    </w:p>
-    <w:p>
-      <w:pPr>
-        <w:pStyle w:val="Heading5"/>
-        <w:rPr>
-          <w:lang w:val="hu-HU"/>
-        </w:rPr>
-      </w:pPr>
-      <w:r>
-        <w:rPr>
-          <w:lang w:val="hu-HU"/>
-        </w:rPr>
-        <w:t>FunctionExpression</w:t>
-      </w:r>
-    </w:p>
-    <w:p>
-      <w:pPr>
-        <w:rPr>
-          <w:lang w:val="hu-HU"/>
-        </w:rPr>
-      </w:pPr>
-      <w:r>
-        <w:rPr>
-          <w:lang w:val="hu-HU"/>
-        </w:rPr>
-        <w:t xml:space="preserve">A programban történő függvényhívásokat </w:t>
+        <w:t>Variable</w:t>
+      </w:r>
+      <w:r>
+        <w:rPr>
+          <w:lang w:val="hu-HU"/>
+        </w:rPr>
+        <w:t xml:space="preserve"> típus segítségével </w:t>
+      </w:r>
+      <w:r>
+        <w:rPr>
+          <w:lang w:val="hu-HU"/>
+        </w:rPr>
+        <w:t>írjuk le</w:t>
+      </w:r>
+      <w:r>
+        <w:rPr>
+          <w:lang w:val="hu-HU"/>
+        </w:rPr>
+        <w:t xml:space="preserve"> mind a mezőket és headereket, mind </w:t>
+      </w:r>
+      <w:r>
+        <w:rPr>
+          <w:lang w:val="hu-HU"/>
+        </w:rPr>
+        <w:t>pedig a tábl</w:t>
+      </w:r>
+      <w:r>
+        <w:rPr>
+          <w:lang w:val="hu-HU"/>
+        </w:rPr>
+        <w:t>ák</w:t>
+      </w:r>
+      <w:r>
+        <w:rPr>
+          <w:lang w:val="hu-HU"/>
+        </w:rPr>
+        <w:t xml:space="preserve"> kulcsait és a </w:t>
       </w:r>
       <w:r>
         <w:rPr>
@@ -2311,13 +2484,46 @@
           <w:iCs/>
           <w:lang w:val="hu-HU"/>
         </w:rPr>
+        <w:t>control</w:t>
+      </w:r>
+      <w:r>
+        <w:rPr>
+          <w:lang w:val="hu-HU"/>
+        </w:rPr>
+        <w:t xml:space="preserve"> függvények paramétereiben </w:t>
+      </w:r>
+      <w:r>
+        <w:rPr>
+          <w:lang w:val="hu-HU"/>
+        </w:rPr>
+        <w:t>szereplő változókat.</w:t>
+      </w:r>
+    </w:p>
+    <w:p>
+      <w:pPr>
+        <w:pStyle w:val="Heading5"/>
+        <w:rPr>
+          <w:lang w:val="hu-HU"/>
+        </w:rPr>
+      </w:pPr>
+      <w:r>
+        <w:rPr>
+          <w:lang w:val="hu-HU"/>
+        </w:rPr>
         <w:t>FunctionExpression</w:t>
       </w:r>
-      <w:r>
-        <w:rPr>
-          <w:lang w:val="hu-HU"/>
-        </w:rPr>
-        <w:t xml:space="preserve">-ként írjuk le, melyek a </w:t>
+    </w:p>
+    <w:p>
+      <w:pPr>
+        <w:rPr>
+          <w:lang w:val="hu-HU"/>
+        </w:rPr>
+      </w:pPr>
+      <w:r>
+        <w:rPr>
+          <w:lang w:val="hu-HU"/>
+        </w:rPr>
+        <w:t xml:space="preserve">A programban történő függvényhívásokat </w:t>
       </w:r>
       <w:r>
         <w:rPr>
@@ -2325,13 +2531,13 @@
           <w:iCs/>
           <w:lang w:val="hu-HU"/>
         </w:rPr>
-        <w:t>FuncExpr</w:t>
-      </w:r>
-      <w:r>
-        <w:rPr>
-          <w:lang w:val="hu-HU"/>
-        </w:rPr>
-        <w:t xml:space="preserve"> konstruktorral alakíthatóak át </w:t>
+        <w:t>FunctionExpression</w:t>
+      </w:r>
+      <w:r>
+        <w:rPr>
+          <w:lang w:val="hu-HU"/>
+        </w:rPr>
+        <w:t xml:space="preserve">-ként írjuk le, melyek a </w:t>
       </w:r>
       <w:r>
         <w:rPr>
@@ -2339,54 +2545,13 @@
           <w:iCs/>
           <w:lang w:val="hu-HU"/>
         </w:rPr>
-        <w:t>Statement</w:t>
-      </w:r>
-      <w:r>
-        <w:rPr>
-          <w:lang w:val="hu-HU"/>
-        </w:rPr>
-        <w:t>-re.</w:t>
-      </w:r>
-    </w:p>
-    <w:p>
-      <w:pPr>
-        <w:rPr>
-          <w:lang w:val="hu-HU"/>
-        </w:rPr>
-      </w:pPr>
-      <w:r>
-        <w:rPr>
-          <w:lang w:val="hu-HU"/>
-        </w:rPr>
-        <w:t>Ezek a függvényhívásokhoz tartózó változókból, valamint a függvény fajtájából tevődnek össze.</w:t>
-      </w:r>
-    </w:p>
-    <w:p>
-      <w:pPr>
-        <w:pStyle w:val="Heading5"/>
-        <w:rPr>
-          <w:lang w:val="hu-HU"/>
-        </w:rPr>
-      </w:pPr>
-      <w:r>
-        <w:rPr>
-          <w:lang w:val="hu-HU"/>
-        </w:rPr>
-        <w:lastRenderedPageBreak/>
-        <w:t>ArithmeticExpression</w:t>
-      </w:r>
-    </w:p>
-    <w:p>
-      <w:pPr>
-        <w:rPr>
-          <w:lang w:val="hu-HU"/>
-        </w:rPr>
-      </w:pPr>
-      <w:r>
-        <w:rPr>
-          <w:lang w:val="hu-HU"/>
-        </w:rPr>
-        <w:t xml:space="preserve">Az aritmetikai kifejezések leírására szolgáló típus. Ezt a </w:t>
+        <w:t>FuncExpr</w:t>
+      </w:r>
+      <w:r>
+        <w:rPr>
+          <w:lang w:val="hu-HU"/>
+        </w:rPr>
+        <w:t xml:space="preserve"> konstruktorral alakíthatóak át </w:t>
       </w:r>
       <w:r>
         <w:rPr>
@@ -2394,13 +2559,53 @@
           <w:iCs/>
           <w:lang w:val="hu-HU"/>
         </w:rPr>
-        <w:t>ParserAssignment</w:t>
-      </w:r>
-      <w:r>
-        <w:rPr>
-          <w:lang w:val="hu-HU"/>
-        </w:rPr>
-        <w:t xml:space="preserve"> konstruktorral használjuk, amely a programban lévő értékadásokat írja le. Ehhez tartozik egy </w:t>
+        <w:t>Statement</w:t>
+      </w:r>
+      <w:r>
+        <w:rPr>
+          <w:lang w:val="hu-HU"/>
+        </w:rPr>
+        <w:t>-re.</w:t>
+      </w:r>
+    </w:p>
+    <w:p>
+      <w:pPr>
+        <w:rPr>
+          <w:lang w:val="hu-HU"/>
+        </w:rPr>
+      </w:pPr>
+      <w:r>
+        <w:rPr>
+          <w:lang w:val="hu-HU"/>
+        </w:rPr>
+        <w:t>Ezek a függvényhívásokhoz tartózó változókból, valamint a függvény fajtájából tevődnek össze.</w:t>
+      </w:r>
+    </w:p>
+    <w:p>
+      <w:pPr>
+        <w:pStyle w:val="Heading5"/>
+        <w:rPr>
+          <w:lang w:val="hu-HU"/>
+        </w:rPr>
+      </w:pPr>
+      <w:r>
+        <w:rPr>
+          <w:lang w:val="hu-HU"/>
+        </w:rPr>
+        <w:t>ArithmeticExpression</w:t>
+      </w:r>
+    </w:p>
+    <w:p>
+      <w:pPr>
+        <w:rPr>
+          <w:lang w:val="hu-HU"/>
+        </w:rPr>
+      </w:pPr>
+      <w:r>
+        <w:rPr>
+          <w:lang w:val="hu-HU"/>
+        </w:rPr>
+        <w:t xml:space="preserve">Az aritmetikai kifejezések leírására szolgáló típus. Ezt a </w:t>
       </w:r>
       <w:r>
         <w:rPr>
@@ -2408,13 +2613,20 @@
           <w:iCs/>
           <w:lang w:val="hu-HU"/>
         </w:rPr>
-        <w:t>string</w:t>
-      </w:r>
-      <w:r>
-        <w:rPr>
-          <w:lang w:val="hu-HU"/>
-        </w:rPr>
-        <w:t xml:space="preserve">, amely az egyenlőség bal oldalán szereplő változó nevét takarja, valamint egy </w:t>
+        <w:t>ParserAssignment</w:t>
+      </w:r>
+      <w:r>
+        <w:rPr>
+          <w:lang w:val="hu-HU"/>
+        </w:rPr>
+        <w:t xml:space="preserve"> konstruktorral használjuk, amely a programban lévő értékadásokat írja le. Ehhez </w:t>
+      </w:r>
+      <w:r>
+        <w:rPr>
+          <w:lang w:val="hu-HU"/>
+        </w:rPr>
+        <w:lastRenderedPageBreak/>
+        <w:t xml:space="preserve">tartozik egy </w:t>
       </w:r>
       <w:r>
         <w:rPr>
@@ -2422,52 +2634,13 @@
           <w:iCs/>
           <w:lang w:val="hu-HU"/>
         </w:rPr>
-        <w:t>ArithmeticExpression</w:t>
-      </w:r>
-      <w:r>
-        <w:rPr>
-          <w:lang w:val="hu-HU"/>
-        </w:rPr>
-        <w:t>, amelyben az értékadás bal oldalán szereplő kifejezést tároljuk. Ez állhat egyetlen változóból, vagy bármilyen aritmetikai kifejezésből</w:t>
-      </w:r>
-      <w:r>
-        <w:rPr>
-          <w:lang w:val="hu-HU"/>
-        </w:rPr>
-        <w:t xml:space="preserve"> (negálás, összeadás, kivonás, szorzás, osztás)</w:t>
-      </w:r>
-      <w:r>
-        <w:rPr>
-          <w:lang w:val="hu-HU"/>
-        </w:rPr>
-        <w:t>.</w:t>
-      </w:r>
-    </w:p>
-    <w:p>
-      <w:pPr>
-        <w:pStyle w:val="Heading5"/>
-        <w:rPr>
-          <w:lang w:val="hu-HU"/>
-        </w:rPr>
-      </w:pPr>
-      <w:r>
-        <w:rPr>
-          <w:lang w:val="hu-HU"/>
-        </w:rPr>
-        <w:t>BoolExpression</w:t>
-      </w:r>
-    </w:p>
-    <w:p>
-      <w:pPr>
-        <w:rPr>
-          <w:lang w:val="hu-HU"/>
-        </w:rPr>
-      </w:pPr>
-      <w:r>
-        <w:rPr>
-          <w:lang w:val="hu-HU"/>
-        </w:rPr>
-        <w:t xml:space="preserve">A logikai kifejezéseket írhatjuk le vele. Ezek a résznyelvben az elágazások feltételében szerepelnek. </w:t>
+        <w:t>string</w:t>
+      </w:r>
+      <w:r>
+        <w:rPr>
+          <w:lang w:val="hu-HU"/>
+        </w:rPr>
+        <w:t xml:space="preserve">, amely az egyenlőség bal oldalán szereplő változó nevét takarja, valamint egy </w:t>
       </w:r>
       <w:r>
         <w:rPr>
@@ -2475,13 +2648,52 @@
           <w:iCs/>
           <w:lang w:val="hu-HU"/>
         </w:rPr>
-        <w:t>Statement</w:t>
-      </w:r>
-      <w:r>
-        <w:rPr>
-          <w:lang w:val="hu-HU"/>
-        </w:rPr>
-        <w:t xml:space="preserve">-re a </w:t>
+        <w:t>ArithmeticExpression</w:t>
+      </w:r>
+      <w:r>
+        <w:rPr>
+          <w:lang w:val="hu-HU"/>
+        </w:rPr>
+        <w:t>, amelyben az értékadás bal oldalán szereplő kifejezést tároljuk. Ez állhat egyetlen változóból, vagy bármilyen aritmetikai kifejezésből</w:t>
+      </w:r>
+      <w:r>
+        <w:rPr>
+          <w:lang w:val="hu-HU"/>
+        </w:rPr>
+        <w:t xml:space="preserve"> (negálás, összeadás, kivonás, szorzás, osztás)</w:t>
+      </w:r>
+      <w:r>
+        <w:rPr>
+          <w:lang w:val="hu-HU"/>
+        </w:rPr>
+        <w:t>.</w:t>
+      </w:r>
+    </w:p>
+    <w:p>
+      <w:pPr>
+        <w:pStyle w:val="Heading5"/>
+        <w:rPr>
+          <w:lang w:val="hu-HU"/>
+        </w:rPr>
+      </w:pPr>
+      <w:r>
+        <w:rPr>
+          <w:lang w:val="hu-HU"/>
+        </w:rPr>
+        <w:t>BoolExpression</w:t>
+      </w:r>
+    </w:p>
+    <w:p>
+      <w:pPr>
+        <w:rPr>
+          <w:lang w:val="hu-HU"/>
+        </w:rPr>
+      </w:pPr>
+      <w:r>
+        <w:rPr>
+          <w:lang w:val="hu-HU"/>
+        </w:rPr>
+        <w:t xml:space="preserve">A logikai kifejezéseket írhatjuk le vele. Ezek a résznyelvben az elágazások feltételében szerepelnek. </w:t>
       </w:r>
       <w:r>
         <w:rPr>
@@ -2489,39 +2701,13 @@
           <w:iCs/>
           <w:lang w:val="hu-HU"/>
         </w:rPr>
-        <w:t>BoolExpr</w:t>
-      </w:r>
-      <w:r>
-        <w:rPr>
-          <w:lang w:val="hu-HU"/>
-        </w:rPr>
-        <w:t xml:space="preserve"> konstruktorral tudjuk hozni.</w:t>
-      </w:r>
-    </w:p>
-    <w:p>
-      <w:pPr>
-        <w:rPr>
-          <w:lang w:val="hu-HU"/>
-        </w:rPr>
-      </w:pPr>
-      <w:r>
-        <w:rPr>
-          <w:lang w:val="hu-HU"/>
-        </w:rPr>
-        <w:t xml:space="preserve">Állhat logikai konstansokból(igaz, hamis), valamint ezek és változók valamilyen logikai kifejezéséből(negálás, és, vagy, egyenlő, nem egyenlő, kisebb, nagyobb). </w:t>
-      </w:r>
-    </w:p>
-    <w:p>
-      <w:pPr>
-        <w:rPr>
-          <w:lang w:val="hu-HU"/>
-        </w:rPr>
-      </w:pPr>
-      <w:r>
-        <w:rPr>
-          <w:lang w:val="hu-HU"/>
-        </w:rPr>
-        <w:t xml:space="preserve">Egy P4 specifikus függvény, a </w:t>
+        <w:t>Statement</w:t>
+      </w:r>
+      <w:r>
+        <w:rPr>
+          <w:lang w:val="hu-HU"/>
+        </w:rPr>
+        <w:t xml:space="preserve">-re a </w:t>
       </w:r>
       <w:r>
         <w:rPr>
@@ -2529,6 +2715,46 @@
           <w:iCs/>
           <w:lang w:val="hu-HU"/>
         </w:rPr>
+        <w:t>BoolExpr</w:t>
+      </w:r>
+      <w:r>
+        <w:rPr>
+          <w:lang w:val="hu-HU"/>
+        </w:rPr>
+        <w:t xml:space="preserve"> konstruktorral tudjuk hozni.</w:t>
+      </w:r>
+    </w:p>
+    <w:p>
+      <w:pPr>
+        <w:rPr>
+          <w:lang w:val="hu-HU"/>
+        </w:rPr>
+      </w:pPr>
+      <w:r>
+        <w:rPr>
+          <w:lang w:val="hu-HU"/>
+        </w:rPr>
+        <w:t xml:space="preserve">Állhat logikai konstansokból(igaz, hamis), valamint ezek és változók valamilyen logikai kifejezéséből(negálás, és, vagy, egyenlő, nem egyenlő, kisebb, nagyobb). </w:t>
+      </w:r>
+    </w:p>
+    <w:p>
+      <w:pPr>
+        <w:rPr>
+          <w:lang w:val="hu-HU"/>
+        </w:rPr>
+      </w:pPr>
+      <w:r>
+        <w:rPr>
+          <w:lang w:val="hu-HU"/>
+        </w:rPr>
+        <w:t xml:space="preserve">Egy P4 specifikus függvény, a </w:t>
+      </w:r>
+      <w:r>
+        <w:rPr>
+          <w:i/>
+          <w:iCs/>
+          <w:lang w:val="hu-HU"/>
+        </w:rPr>
         <w:t>.isValid()</w:t>
       </w:r>
       <w:r>
@@ -2554,13 +2780,806 @@
     </w:p>
     <w:p>
       <w:pPr>
+        <w:rPr>
+          <w:lang w:val="hu-HU"/>
+        </w:rPr>
+      </w:pPr>
+      <w:r>
+        <w:rPr>
+          <w:lang w:val="hu-HU"/>
+        </w:rPr>
+        <w:t xml:space="preserve">Az szintaktikus elemzőt képező függvények három nagyobb részre oszthatóak, amelyek lejjebb kerülnek kifejtésre. A </w:t>
+      </w:r>
+      <w:r>
+        <w:rPr>
+          <w:i/>
+          <w:iCs/>
+          <w:lang w:val="hu-HU"/>
+        </w:rPr>
+        <w:t>Parsec</w:t>
+      </w:r>
+      <w:r>
+        <w:rPr>
+          <w:lang w:val="hu-HU"/>
+        </w:rPr>
+        <w:t xml:space="preserve"> könyvtárból származó </w:t>
+      </w:r>
+      <w:r>
+        <w:rPr>
+          <w:i/>
+          <w:iCs/>
+          <w:lang w:val="hu-HU"/>
+        </w:rPr>
+        <w:t>Parser</w:t>
+      </w:r>
+      <w:r>
+        <w:rPr>
+          <w:lang w:val="hu-HU"/>
+        </w:rPr>
+        <w:t xml:space="preserve"> függvényparaméter segítségével tudjuk a függvényeket olyan alakra hozni, amellyel szöveget tudunk feldarabolni, mintát illeszteni rá és meghatározni hogy a programnak pontosan milyen alkotóeleme. Ezek a szeletelések mindig a legnagyobb illesztést hajtják végre, így cél volt az, hogy az elemzés során mindig egyértelmű legyen, hogy mi a következő lépés.</w:t>
+      </w:r>
+    </w:p>
+    <w:p>
+      <w:pPr>
         <w:pStyle w:val="Heading5"/>
         <w:rPr>
           <w:lang w:val="hu-HU"/>
         </w:rPr>
       </w:pPr>
-      <w:bookmarkStart w:id="8" w:name="_GoBack"/>
-      <w:bookmarkEnd w:id="8"/>
+      <w:r>
+        <w:rPr>
+          <w:lang w:val="hu-HU"/>
+        </w:rPr>
+        <w:t>Fejléc</w:t>
+      </w:r>
+      <w:r>
+        <w:rPr>
+          <w:lang w:val="hu-HU"/>
+        </w:rPr>
+        <w:t>-Struct</w:t>
+      </w:r>
+      <w:r>
+        <w:rPr>
+          <w:lang w:val="hu-HU"/>
+        </w:rPr>
+        <w:t xml:space="preserve"> elemző függvények</w:t>
+      </w:r>
+    </w:p>
+    <w:p>
+      <w:pPr>
+        <w:rPr>
+          <w:lang w:val="hu-HU"/>
+        </w:rPr>
+      </w:pPr>
+      <w:r>
+        <w:rPr>
+          <w:lang w:val="hu-HU"/>
+        </w:rPr>
+        <w:t>Ezek a függvények a program általában elején definiált fejlécekből és struktúrákból szedi ki a számunkra hasznos információkat</w:t>
+      </w:r>
+      <w:r>
+        <w:rPr>
+          <w:lang w:val="hu-HU"/>
+        </w:rPr>
+        <w:t>, vagyis,</w:t>
+      </w:r>
+      <w:r>
+        <w:rPr>
+          <w:lang w:val="hu-HU"/>
+        </w:rPr>
+        <w:t xml:space="preserve"> maga az elnevezés melett, a mezők nevei</w:t>
+      </w:r>
+      <w:r>
+        <w:rPr>
+          <w:lang w:val="hu-HU"/>
+        </w:rPr>
+        <w:t>t</w:t>
+      </w:r>
+      <w:r>
+        <w:rPr>
+          <w:lang w:val="hu-HU"/>
+        </w:rPr>
+        <w:t xml:space="preserve">. </w:t>
+      </w:r>
+      <w:r>
+        <w:rPr>
+          <w:lang w:val="hu-HU"/>
+        </w:rPr>
+        <w:t xml:space="preserve">A header és a struct kulcsszavak megtalálásakor indul el az ehhez tartozó feldolgozás. </w:t>
+      </w:r>
+      <w:r>
+        <w:rPr>
+          <w:i/>
+          <w:iCs/>
+          <w:lang w:val="hu-HU"/>
+        </w:rPr>
+        <w:t>ParserHeader</w:t>
+      </w:r>
+      <w:r>
+        <w:rPr>
+          <w:lang w:val="hu-HU"/>
+        </w:rPr>
+        <w:t xml:space="preserve"> és </w:t>
+      </w:r>
+      <w:r>
+        <w:rPr>
+          <w:i/>
+          <w:iCs/>
+          <w:lang w:val="hu-HU"/>
+        </w:rPr>
+        <w:t>ParserStruct</w:t>
+      </w:r>
+      <w:r>
+        <w:rPr>
+          <w:lang w:val="hu-HU"/>
+        </w:rPr>
+        <w:t xml:space="preserve"> konstruktorral kerülnek tárolásra.</w:t>
+      </w:r>
+    </w:p>
+    <w:p>
+      <w:pPr>
+        <w:pStyle w:val="Heading5"/>
+        <w:rPr>
+          <w:lang w:val="hu-HU"/>
+        </w:rPr>
+      </w:pPr>
+      <w:r>
+        <w:rPr>
+          <w:lang w:val="hu-HU"/>
+        </w:rPr>
+        <w:t>Parser elemző függvények</w:t>
+      </w:r>
+    </w:p>
+    <w:p>
+      <w:pPr>
+        <w:rPr>
+          <w:lang w:val="hu-HU"/>
+        </w:rPr>
+      </w:pPr>
+      <w:r>
+        <w:rPr>
+          <w:lang w:val="hu-HU"/>
+        </w:rPr>
+        <w:t>Ez egy P4 specifikus része a programnak. Az elemzés során ebből a részből fogjuk kinyerni a kezdő állapotokat.</w:t>
+      </w:r>
+      <w:r>
+        <w:rPr>
+          <w:lang w:val="hu-HU"/>
+        </w:rPr>
+        <w:t xml:space="preserve"> A </w:t>
+      </w:r>
+      <w:r>
+        <w:rPr>
+          <w:i/>
+          <w:iCs/>
+          <w:lang w:val="hu-HU"/>
+        </w:rPr>
+        <w:t>Parser</w:t>
+      </w:r>
+      <w:r>
+        <w:rPr>
+          <w:lang w:val="hu-HU"/>
+        </w:rPr>
+        <w:t xml:space="preserve"> konstruktor paramétere egy lista, amelyben felsorolásra kerül minden abban található </w:t>
+      </w:r>
+      <w:r>
+        <w:rPr>
+          <w:i/>
+          <w:iCs/>
+          <w:lang w:val="hu-HU"/>
+        </w:rPr>
+        <w:t>state</w:t>
+      </w:r>
+      <w:r>
+        <w:rPr>
+          <w:lang w:val="hu-HU"/>
+        </w:rPr>
+        <w:t xml:space="preserve"> kulcsszóval kezdődő függvény. </w:t>
+      </w:r>
+    </w:p>
+    <w:p>
+      <w:pPr>
+        <w:rPr>
+          <w:lang w:val="hu-HU"/>
+        </w:rPr>
+      </w:pPr>
+      <w:r>
+        <w:rPr>
+          <w:lang w:val="hu-HU"/>
+        </w:rPr>
+        <w:lastRenderedPageBreak/>
+        <w:t>Ezek az állítások tartalmazhatják egy fejléc kibontását(</w:t>
+      </w:r>
+      <w:r>
+        <w:rPr>
+          <w:i/>
+          <w:iCs/>
+          <w:lang w:val="hu-HU"/>
+        </w:rPr>
+        <w:t>.extract()</w:t>
+      </w:r>
+      <w:r>
+        <w:rPr>
+          <w:i/>
+          <w:iCs/>
+          <w:lang w:val="hu-HU"/>
+        </w:rPr>
+        <w:t>)</w:t>
+      </w:r>
+      <w:r>
+        <w:rPr>
+          <w:lang w:val="hu-HU"/>
+        </w:rPr>
+        <w:t xml:space="preserve">, egy másik </w:t>
+      </w:r>
+      <w:r>
+        <w:rPr>
+          <w:i/>
+          <w:iCs/>
+          <w:lang w:val="hu-HU"/>
+        </w:rPr>
+        <w:t>state</w:t>
+      </w:r>
+      <w:r>
+        <w:rPr>
+          <w:lang w:val="hu-HU"/>
+        </w:rPr>
+        <w:t>-re való ugrást(</w:t>
+      </w:r>
+      <w:r>
+        <w:rPr>
+          <w:i/>
+          <w:iCs/>
+          <w:lang w:val="hu-HU"/>
+        </w:rPr>
+        <w:t>transition</w:t>
+      </w:r>
+      <w:r>
+        <w:rPr>
+          <w:lang w:val="hu-HU"/>
+        </w:rPr>
+        <w:t>), vagy pedig egy elágazást(</w:t>
+      </w:r>
+      <w:r>
+        <w:rPr>
+          <w:i/>
+          <w:iCs/>
+          <w:lang w:val="hu-HU"/>
+        </w:rPr>
+        <w:t>transition select</w:t>
+      </w:r>
+      <w:r>
+        <w:rPr>
+          <w:lang w:val="hu-HU"/>
+        </w:rPr>
+        <w:t xml:space="preserve">). Egy P4 program futásakor az elágazás során egy bizonyos értéket vizsgálva dől el, hogy melyik állítással folytatódik a </w:t>
+      </w:r>
+      <w:r>
+        <w:rPr>
+          <w:i/>
+          <w:iCs/>
+          <w:lang w:val="hu-HU"/>
+        </w:rPr>
+        <w:t>parser</w:t>
+      </w:r>
+      <w:r>
+        <w:rPr>
+          <w:lang w:val="hu-HU"/>
+        </w:rPr>
+        <w:t>. A hiba észlelés számításakor viszont ez az érték számunkra nem releváns, az elemző az összes lehetséges végkimenetelt vizsgálja, és a kezdő állapotok közé felveszi.</w:t>
+      </w:r>
+    </w:p>
+    <w:p>
+      <w:pPr>
+        <w:pStyle w:val="Heading5"/>
+        <w:rPr>
+          <w:lang w:val="hu-HU"/>
+        </w:rPr>
+      </w:pPr>
+      <w:r>
+        <w:rPr>
+          <w:lang w:val="hu-HU"/>
+        </w:rPr>
+        <w:t>Control elemző függvények</w:t>
+      </w:r>
+    </w:p>
+    <w:p>
+      <w:pPr>
+        <w:rPr>
+          <w:lang w:val="hu-HU"/>
+        </w:rPr>
+      </w:pPr>
+      <w:r>
+        <w:rPr>
+          <w:lang w:val="hu-HU"/>
+        </w:rPr>
+        <w:t>A control kulcsszóval kezdődő függvények elemzésére használt függvények.</w:t>
+      </w:r>
+    </w:p>
+    <w:p>
+      <w:pPr>
+        <w:rPr>
+          <w:lang w:val="hu-HU"/>
+        </w:rPr>
+      </w:pPr>
+      <w:r>
+        <w:rPr>
+          <w:lang w:val="hu-HU"/>
+        </w:rPr>
+        <w:t xml:space="preserve">Ezek a benne található </w:t>
+      </w:r>
+      <w:r>
+        <w:rPr>
+          <w:i/>
+          <w:iCs/>
+          <w:lang w:val="hu-HU"/>
+        </w:rPr>
+        <w:t>action</w:t>
+      </w:r>
+      <w:r>
+        <w:rPr>
+          <w:lang w:val="hu-HU"/>
+        </w:rPr>
+        <w:t xml:space="preserve">, </w:t>
+      </w:r>
+      <w:r>
+        <w:rPr>
+          <w:i/>
+          <w:iCs/>
+          <w:lang w:val="hu-HU"/>
+        </w:rPr>
+        <w:t>table</w:t>
+      </w:r>
+      <w:r>
+        <w:rPr>
+          <w:lang w:val="hu-HU"/>
+        </w:rPr>
+        <w:t xml:space="preserve"> és </w:t>
+      </w:r>
+      <w:r>
+        <w:rPr>
+          <w:i/>
+          <w:iCs/>
+          <w:lang w:val="hu-HU"/>
+        </w:rPr>
+        <w:t>apply</w:t>
+      </w:r>
+      <w:r>
+        <w:rPr>
+          <w:lang w:val="hu-HU"/>
+        </w:rPr>
+        <w:t xml:space="preserve"> kulcsszavak mentén ismerik fel a definiált akciókat, táblákat valamint az alkalmazandó programot. </w:t>
+      </w:r>
+    </w:p>
+    <w:p>
+      <w:pPr>
+        <w:rPr>
+          <w:lang w:val="hu-HU"/>
+        </w:rPr>
+      </w:pPr>
+      <w:r>
+        <w:rPr>
+          <w:lang w:val="hu-HU"/>
+        </w:rPr>
+        <w:t xml:space="preserve">Ezek a </w:t>
+      </w:r>
+      <w:r>
+        <w:rPr>
+          <w:i/>
+          <w:iCs/>
+          <w:lang w:val="hu-HU"/>
+        </w:rPr>
+        <w:t>ParserAction</w:t>
+      </w:r>
+      <w:r>
+        <w:rPr>
+          <w:lang w:val="hu-HU"/>
+        </w:rPr>
+        <w:t xml:space="preserve">, </w:t>
+      </w:r>
+      <w:r>
+        <w:rPr>
+          <w:i/>
+          <w:iCs/>
+          <w:lang w:val="hu-HU"/>
+        </w:rPr>
+        <w:t>ParserTable</w:t>
+      </w:r>
+      <w:r>
+        <w:rPr>
+          <w:lang w:val="hu-HU"/>
+        </w:rPr>
+        <w:t xml:space="preserve"> és </w:t>
+      </w:r>
+      <w:r>
+        <w:rPr>
+          <w:i/>
+          <w:iCs/>
+          <w:lang w:val="hu-HU"/>
+        </w:rPr>
+        <w:t>Apply</w:t>
+      </w:r>
+      <w:r>
+        <w:rPr>
+          <w:lang w:val="hu-HU"/>
+        </w:rPr>
+        <w:t xml:space="preserve"> konstruktorokkal jönnek létre.</w:t>
+      </w:r>
+    </w:p>
+    <w:p>
+      <w:pPr>
+        <w:rPr>
+          <w:lang w:val="hu-HU"/>
+        </w:rPr>
+      </w:pPr>
+      <w:r>
+        <w:rPr>
+          <w:lang w:val="hu-HU"/>
+        </w:rPr>
+        <w:t>Az akcióknak a neve, és a hozzá tartozó szekvenciába rendezett értékadások és függvényhívások kerülnek rögzítésre.</w:t>
+      </w:r>
+    </w:p>
+    <w:p>
+      <w:pPr>
+        <w:rPr>
+          <w:lang w:val="hu-HU"/>
+        </w:rPr>
+      </w:pPr>
+      <w:r>
+        <w:rPr>
+          <w:lang w:val="hu-HU"/>
+        </w:rPr>
+        <w:t>A tábláknál fontos információ a kulcsok, valamint a hozzájuk rendelt akciók nevei.</w:t>
+      </w:r>
+    </w:p>
+    <w:p>
+      <w:pPr>
+        <w:rPr>
+          <w:lang w:val="hu-HU"/>
+        </w:rPr>
+      </w:pPr>
+      <w:r>
+        <w:rPr>
+          <w:lang w:val="hu-HU"/>
+        </w:rPr>
+        <w:t xml:space="preserve">Az </w:t>
+      </w:r>
+      <w:r>
+        <w:rPr>
+          <w:i/>
+          <w:iCs/>
+          <w:lang w:val="hu-HU"/>
+        </w:rPr>
+        <w:t>apply</w:t>
+      </w:r>
+      <w:r>
+        <w:rPr>
+          <w:lang w:val="hu-HU"/>
+        </w:rPr>
+        <w:t xml:space="preserve"> függvényben általában elágazások(</w:t>
+      </w:r>
+      <w:r>
+        <w:rPr>
+          <w:i/>
+          <w:iCs/>
+          <w:lang w:val="hu-HU"/>
+        </w:rPr>
+        <w:t>if-else</w:t>
+      </w:r>
+      <w:r>
+        <w:rPr>
+          <w:lang w:val="hu-HU"/>
+        </w:rPr>
+        <w:t>), akció- és táblahívások szerepelnek. Ezek is elmentésre kerülnek, szekvenciálisan és az elágazásoknak megfelelően</w:t>
+      </w:r>
+      <w:r>
+        <w:rPr>
+          <w:lang w:val="hu-HU"/>
+        </w:rPr>
+        <w:t>.</w:t>
+      </w:r>
+    </w:p>
+    <w:p>
+      <w:pPr>
+        <w:pStyle w:val="Heading5"/>
+        <w:rPr>
+          <w:lang w:val="hu-HU"/>
+        </w:rPr>
+      </w:pPr>
+      <w:r>
+        <w:rPr>
+          <w:lang w:val="hu-HU"/>
+        </w:rPr>
+        <w:t>Kifejezéseket elemző függvények</w:t>
+      </w:r>
+    </w:p>
+    <w:p>
+      <w:pPr>
+        <w:rPr>
+          <w:lang w:val="hu-HU"/>
+        </w:rPr>
+      </w:pPr>
+      <w:r>
+        <w:rPr>
+          <w:lang w:val="hu-HU"/>
+        </w:rPr>
+        <w:t xml:space="preserve">Az aritmetikai és logikai kifejezések, valamint a függvényhívások elemzéséhez szükséges függvények. </w:t>
+      </w:r>
+    </w:p>
+    <w:p>
+      <w:pPr>
+        <w:rPr>
+          <w:lang w:val="hu-HU"/>
+        </w:rPr>
+      </w:pPr>
+      <w:r>
+        <w:rPr>
+          <w:lang w:val="hu-HU"/>
+        </w:rPr>
+        <w:t>Mindegyik a hozzájuk tartozó, nevükkel megegyező adattípusokat ismeri fel, és bontja fel a megfelelő változóra és operátorra. Ebben az esetben a függvényhívások operátorként vannak definiálva.</w:t>
+      </w:r>
+    </w:p>
+    <w:p>
+      <w:pPr>
+        <w:rPr>
+          <w:lang w:val="hu-HU"/>
+        </w:rPr>
+      </w:pPr>
+      <w:r>
+        <w:rPr>
+          <w:lang w:val="hu-HU"/>
+        </w:rPr>
+        <w:t>Az operátorok esetében az is rögzítve van, hogy egy kifejezés elején, közepén vagy végén található-e meg. A jól ismert összeadás jel(+) például a kifejezés belsejében, de a függvényhívások, mint a fejléc validitásának beállítására használt .setValid(), a kifejezések végén fog előfordulni. Ez az információ a mintaillesztést segíti.</w:t>
+      </w:r>
+    </w:p>
+    <w:p>
+      <w:pPr>
+        <w:pStyle w:val="Heading3"/>
+        <w:rPr>
+          <w:lang w:val="hu-HU"/>
+        </w:rPr>
+      </w:pPr>
+      <w:bookmarkStart w:id="9" w:name="_Toc39528674"/>
+      <w:r>
+        <w:rPr>
+          <w:lang w:val="hu-HU"/>
+        </w:rPr>
+        <w:lastRenderedPageBreak/>
+        <w:t>Preparation.hs</w:t>
+      </w:r>
+      <w:bookmarkEnd w:id="9"/>
+    </w:p>
+    <w:p>
+      <w:pPr>
+        <w:rPr>
+          <w:lang w:val="hu-HU"/>
+        </w:rPr>
+      </w:pPr>
+      <w:r>
+        <w:rPr>
+          <w:lang w:val="hu-HU"/>
+        </w:rPr>
+        <w:t xml:space="preserve">Miután a szintaktikai elemző a szükséges információkat kiszedte a programból, átadja ezt a </w:t>
+      </w:r>
+      <w:r>
+        <w:rPr>
+          <w:i/>
+          <w:iCs/>
+          <w:lang w:val="hu-HU"/>
+        </w:rPr>
+        <w:t>Statement</w:t>
+      </w:r>
+      <w:r>
+        <w:rPr>
+          <w:lang w:val="hu-HU"/>
+        </w:rPr>
+        <w:t xml:space="preserve"> listát az előkészítő lépésnek.</w:t>
+      </w:r>
+    </w:p>
+    <w:p>
+      <w:pPr>
+        <w:rPr>
+          <w:lang w:val="hu-HU"/>
+        </w:rPr>
+      </w:pPr>
+      <w:r>
+        <w:rPr>
+          <w:lang w:val="hu-HU"/>
+        </w:rPr>
+        <w:t xml:space="preserve">Ez rekurzív módon halad végig a listán, és minden egyes elemet megfelelő alakra alakít át. </w:t>
+      </w:r>
+      <w:r>
+        <w:rPr>
+          <w:lang w:val="hu-HU"/>
+        </w:rPr>
+        <w:t xml:space="preserve">A fejlécekből és azok mezőiből hozza létre a kezdő- és végállapotokat, az </w:t>
+      </w:r>
+      <w:r>
+        <w:rPr>
+          <w:i/>
+          <w:iCs/>
+          <w:lang w:val="hu-HU"/>
+        </w:rPr>
+        <w:t>Apply</w:t>
+      </w:r>
+      <w:r>
+        <w:rPr>
+          <w:lang w:val="hu-HU"/>
+        </w:rPr>
+        <w:t>-ból és az ahhoz tartozó akciókból és táblákból pedig az elemzendő programot, amelyen végighaladva fognak a kezdőállapotok módosulni.</w:t>
+      </w:r>
+    </w:p>
+    <w:p>
+      <w:pPr>
+        <w:rPr>
+          <w:lang w:val="hu-HU"/>
+        </w:rPr>
+      </w:pPr>
+      <w:r>
+        <w:rPr>
+          <w:lang w:val="hu-HU"/>
+        </w:rPr>
+        <w:t>Továbbbá itt kerül átalakításra a felhasználói felülettől kapott mellékfeltételek szövege egy megfelelő adattípussá.</w:t>
+      </w:r>
+    </w:p>
+    <w:p>
+      <w:pPr>
+        <w:rPr>
+          <w:lang w:val="hu-HU"/>
+        </w:rPr>
+      </w:pPr>
+      <w:r>
+        <w:rPr>
+          <w:lang w:val="hu-HU"/>
+        </w:rPr>
+        <w:t>....</w:t>
+      </w:r>
+    </w:p>
+    <w:p>
+      <w:pPr>
+        <w:pStyle w:val="Heading4"/>
+        <w:rPr>
+          <w:lang w:val="hu-HU"/>
+        </w:rPr>
+      </w:pPr>
+      <w:r>
+        <w:rPr>
+          <w:lang w:val="hu-HU"/>
+        </w:rPr>
+        <w:t>Függvények</w:t>
+      </w:r>
+    </w:p>
+    <w:p>
+      <w:pPr>
+        <w:pStyle w:val="Heading5"/>
+        <w:rPr>
+          <w:lang w:val="hu-HU"/>
+        </w:rPr>
+      </w:pPr>
+      <w:r>
+        <w:rPr>
+          <w:lang w:val="hu-HU"/>
+        </w:rPr>
+        <w:t>mainConversion</w:t>
+      </w:r>
+    </w:p>
+    <w:p>
+      <w:pPr>
+        <w:rPr>
+          <w:lang w:val="hu-HU"/>
+        </w:rPr>
+      </w:pPr>
+      <w:r>
+        <w:rPr>
+          <w:lang w:val="hu-HU"/>
+        </w:rPr>
+        <w:t>Az a rekurzív függvény, amely az elemekhez a megfelelő kisebb átalakító függvényt rendeli. Ezt a konstruktor alapján dönti el.</w:t>
+      </w:r>
+    </w:p>
+    <w:p>
+      <w:pPr>
+        <w:rPr>
+          <w:lang w:val="hu-HU"/>
+        </w:rPr>
+      </w:pPr>
+      <w:r>
+        <w:rPr>
+          <w:lang w:val="hu-HU"/>
+        </w:rPr>
+        <w:t xml:space="preserve">Paraméterként megkapja a </w:t>
+      </w:r>
+      <w:r>
+        <w:rPr>
+          <w:i/>
+          <w:iCs/>
+          <w:lang w:val="hu-HU"/>
+        </w:rPr>
+        <w:t>Statement</w:t>
+      </w:r>
+      <w:r>
+        <w:rPr>
+          <w:lang w:val="hu-HU"/>
+        </w:rPr>
+        <w:t xml:space="preserve"> listát, egy üres környezet listát a kezdeti állapotoknak, egy üres környezetet a végállapotoknak, valamint három üres </w:t>
+      </w:r>
+      <w:r>
+        <w:rPr>
+          <w:i/>
+          <w:iCs/>
+          <w:lang w:val="hu-HU"/>
+        </w:rPr>
+        <w:t>P</w:t>
+      </w:r>
+      <w:r>
+        <w:rPr>
+          <w:i/>
+          <w:iCs/>
+          <w:lang w:val="hu-HU"/>
+        </w:rPr>
+        <w:t>rogram</w:t>
+      </w:r>
+      <w:r>
+        <w:rPr>
+          <w:lang w:val="hu-HU"/>
+        </w:rPr>
+        <w:t xml:space="preserve"> listát, amelyben rendre az akciókat, a táblákat és az apply-ból kinyert programokat fogja tárolni.</w:t>
+      </w:r>
+    </w:p>
+    <w:p>
+      <w:pPr>
+        <w:rPr>
+          <w:lang w:val="hu-HU"/>
+        </w:rPr>
+      </w:pPr>
+      <w:r>
+        <w:rPr>
+          <w:lang w:val="hu-HU"/>
+        </w:rPr>
+        <w:t xml:space="preserve">Ha az átalakítás során bármely résznél hiba merülne fel, akkor a rekurzió leáll, és a paramétereknek megfelelő </w:t>
+      </w:r>
+      <w:r>
+        <w:rPr>
+          <w:i/>
+          <w:iCs/>
+          <w:lang w:val="hu-HU"/>
+        </w:rPr>
+        <w:t>error</w:t>
+      </w:r>
+      <w:r>
+        <w:rPr>
+          <w:lang w:val="hu-HU"/>
+        </w:rPr>
+        <w:t xml:space="preserve"> konstruktorokat adja vissza.</w:t>
+      </w:r>
+    </w:p>
+    <w:p>
+      <w:pPr>
+        <w:pStyle w:val="Heading3"/>
+        <w:rPr>
+          <w:lang w:val="hu-HU"/>
+        </w:rPr>
+      </w:pPr>
+      <w:bookmarkStart w:id="10" w:name="_Toc39528675"/>
+      <w:r>
+        <w:rPr>
+          <w:lang w:val="hu-HU"/>
+        </w:rPr>
+        <w:t>Verification.hs</w:t>
+      </w:r>
+      <w:bookmarkEnd w:id="10"/>
+    </w:p>
+    <w:p>
+      <w:pPr>
+        <w:rPr>
+          <w:lang w:val="hu-HU"/>
+        </w:rPr>
+      </w:pPr>
+      <w:r>
+        <w:rPr>
+          <w:lang w:val="hu-HU"/>
+        </w:rPr>
+        <w:t>....</w:t>
+      </w:r>
     </w:p>
     <w:p>
       <w:pPr>
@@ -2596,14 +3615,14 @@
           <w:lang w:val="hu-HU"/>
         </w:rPr>
       </w:pPr>
-      <w:bookmarkStart w:id="9" w:name="_Toc39184730"/>
+      <w:bookmarkStart w:id="11" w:name="_Toc39528676"/>
       <w:r>
         <w:rPr>
           <w:lang w:val="hu-HU"/>
         </w:rPr>
         <w:t>Felhasználói felület</w:t>
       </w:r>
-      <w:bookmarkEnd w:id="9"/>
+      <w:bookmarkEnd w:id="11"/>
     </w:p>
     <w:p>
       <w:pPr>
@@ -2854,7 +3873,7 @@
   <w:abstractNum w:abstractNumId="0" w15:restartNumberingAfterBreak="0">
     <w:nsid w:val="FFFFFF7C"/>
     <w:multiLevelType w:val="singleLevel"/>
-    <w:tmpl w:val="034E1E9A"/>
+    <w:tmpl w:val="536263E8"/>
     <w:lvl w:ilvl="0">
       <w:start w:val="1"/>
       <w:numFmt w:val="decimal"/>
@@ -2871,7 +3890,7 @@
   <w:abstractNum w:abstractNumId="1" w15:restartNumberingAfterBreak="0">
     <w:nsid w:val="FFFFFF7D"/>
     <w:multiLevelType w:val="singleLevel"/>
-    <w:tmpl w:val="6A0486BA"/>
+    <w:tmpl w:val="23FE0FE6"/>
     <w:lvl w:ilvl="0">
       <w:start w:val="1"/>
       <w:numFmt w:val="decimal"/>
@@ -2888,7 +3907,7 @@
   <w:abstractNum w:abstractNumId="2" w15:restartNumberingAfterBreak="0">
     <w:nsid w:val="FFFFFF7E"/>
     <w:multiLevelType w:val="singleLevel"/>
-    <w:tmpl w:val="B8809082"/>
+    <w:tmpl w:val="AB66D954"/>
     <w:lvl w:ilvl="0">
       <w:start w:val="1"/>
       <w:numFmt w:val="decimal"/>
@@ -2905,7 +3924,7 @@
   <w:abstractNum w:abstractNumId="3" w15:restartNumberingAfterBreak="0">
     <w:nsid w:val="FFFFFF7F"/>
     <w:multiLevelType w:val="singleLevel"/>
-    <w:tmpl w:val="2CF63968"/>
+    <w:tmpl w:val="04E06B52"/>
     <w:lvl w:ilvl="0">
       <w:start w:val="1"/>
       <w:numFmt w:val="decimal"/>
@@ -2922,7 +3941,7 @@
   <w:abstractNum w:abstractNumId="4" w15:restartNumberingAfterBreak="0">
     <w:nsid w:val="FFFFFF80"/>
     <w:multiLevelType w:val="singleLevel"/>
-    <w:tmpl w:val="E32CB120"/>
+    <w:tmpl w:val="F2B46272"/>
     <w:lvl w:ilvl="0">
       <w:start w:val="1"/>
       <w:numFmt w:val="bullet"/>
@@ -2942,7 +3961,7 @@
   <w:abstractNum w:abstractNumId="5" w15:restartNumberingAfterBreak="0">
     <w:nsid w:val="FFFFFF81"/>
     <w:multiLevelType w:val="singleLevel"/>
-    <w:tmpl w:val="21ECAFE2"/>
+    <w:tmpl w:val="F2320C7A"/>
     <w:lvl w:ilvl="0">
       <w:start w:val="1"/>
       <w:numFmt w:val="bullet"/>
@@ -2962,7 +3981,7 @@
   <w:abstractNum w:abstractNumId="6" w15:restartNumberingAfterBreak="0">
     <w:nsid w:val="FFFFFF82"/>
     <w:multiLevelType w:val="singleLevel"/>
-    <w:tmpl w:val="975ABF30"/>
+    <w:tmpl w:val="4392BBAA"/>
     <w:lvl w:ilvl="0">
       <w:start w:val="1"/>
       <w:numFmt w:val="bullet"/>
@@ -2982,7 +4001,7 @@
   <w:abstractNum w:abstractNumId="7" w15:restartNumberingAfterBreak="0">
     <w:nsid w:val="FFFFFF83"/>
     <w:multiLevelType w:val="singleLevel"/>
-    <w:tmpl w:val="8AD477D4"/>
+    <w:tmpl w:val="7A42C5D0"/>
     <w:lvl w:ilvl="0">
       <w:start w:val="1"/>
       <w:numFmt w:val="bullet"/>
@@ -3002,7 +4021,7 @@
   <w:abstractNum w:abstractNumId="8" w15:restartNumberingAfterBreak="0">
     <w:nsid w:val="FFFFFF88"/>
     <w:multiLevelType w:val="singleLevel"/>
-    <w:tmpl w:val="B3C8ACB6"/>
+    <w:tmpl w:val="11E0393C"/>
     <w:lvl w:ilvl="0">
       <w:start w:val="1"/>
       <w:numFmt w:val="decimal"/>
@@ -3019,7 +4038,7 @@
   <w:abstractNum w:abstractNumId="9" w15:restartNumberingAfterBreak="0">
     <w:nsid w:val="FFFFFF89"/>
     <w:multiLevelType w:val="singleLevel"/>
-    <w:tmpl w:val="3A66C364"/>
+    <w:tmpl w:val="4A6CA0E8"/>
     <w:lvl w:ilvl="0">
       <w:start w:val="1"/>
       <w:numFmt w:val="bullet"/>
@@ -3566,17 +4585,15 @@
     <w:uiPriority w:val="9"/>
     <w:unhideWhenUsed/>
     <w:qFormat/>
-    <w:rsid w:val="00E73EEA"/>
+    <w:rsid w:val="00801949"/>
     <w:pPr>
       <w:keepNext/>
       <w:keepLines/>
-      <w:spacing w:before="40"/>
       <w:outlineLvl w:val="4"/>
     </w:pPr>
     <w:rPr>
       <w:rFonts w:eastAsiaTheme="majorEastAsia" w:cstheme="majorBidi"/>
       <w:color w:val="009999"/>
-      <w:sz w:val="28"/>
     </w:rPr>
   </w:style>
   <w:style w:type="character" w:default="1" w:styleId="DefaultParagraphFont">
@@ -3817,11 +4834,21 @@
     <w:basedOn w:val="DefaultParagraphFont"/>
     <w:link w:val="Heading5"/>
     <w:uiPriority w:val="9"/>
-    <w:rsid w:val="00E73EEA"/>
+    <w:rsid w:val="00801949"/>
     <w:rPr>
       <w:rFonts w:eastAsiaTheme="majorEastAsia" w:cstheme="majorBidi"/>
       <w:color w:val="009999"/>
-      <w:sz w:val="28"/>
+    </w:rPr>
+  </w:style>
+  <w:style w:type="character" w:styleId="Strong">
+    <w:name w:val="Strong"/>
+    <w:basedOn w:val="DefaultParagraphFont"/>
+    <w:uiPriority w:val="22"/>
+    <w:qFormat/>
+    <w:rsid w:val="004103D0"/>
+    <w:rPr>
+      <w:b/>
+      <w:bCs/>
     </w:rPr>
   </w:style>
 </w:styles>
@@ -4127,7 +5154,7 @@
 </file>
 
 <file path=customXml/itemProps1.xml><?xml version="1.0" encoding="utf-8"?>
-<ds:datastoreItem xmlns:ds="http://schemas.openxmlformats.org/officeDocument/2006/customXml" ds:itemID="{46A113E7-C70B-45A1-B48D-AB379B449982}">
+<ds:datastoreItem xmlns:ds="http://schemas.openxmlformats.org/officeDocument/2006/customXml" ds:itemID="{B3B4B7E4-AEAF-4C5F-BD89-543D13AF9571}">
   <ds:schemaRefs>
     <ds:schemaRef ds:uri="http://schemas.openxmlformats.org/officeDocument/2006/bibliography"/>
   </ds:schemaRefs>

</xml_diff>